<commit_message>
nmv 09 03 2022
</commit_message>
<xml_diff>
--- a/TS-Kramam/TS-6.1/TS 6.1 Malayalam Krama Paatam Corrections.docx
+++ b/TS-Kramam/TS-6.1/TS 6.1 Malayalam Krama Paatam Corrections.docx
@@ -186,12 +186,14 @@
               <w:spacing w:before="0" w:line="240" w:lineRule="auto"/>
               <w:jc w:val="center"/>
               <w:rPr>
-                <w:sz w:val="32"/>
-                <w:szCs w:val="32"/>
-              </w:rPr>
-            </w:pPr>
-            <w:r>
-              <w:rPr>
+                <w:b/>
+                <w:sz w:val="32"/>
+                <w:szCs w:val="32"/>
+              </w:rPr>
+            </w:pPr>
+            <w:r>
+              <w:rPr>
+                <w:b/>
                 <w:sz w:val="32"/>
                 <w:szCs w:val="32"/>
               </w:rPr>
@@ -203,12 +205,14 @@
               <w:spacing w:before="0" w:line="240" w:lineRule="auto"/>
               <w:jc w:val="center"/>
               <w:rPr>
-                <w:sz w:val="32"/>
-                <w:szCs w:val="32"/>
-              </w:rPr>
-            </w:pPr>
-            <w:r>
-              <w:rPr>
+                <w:b/>
+                <w:sz w:val="32"/>
+                <w:szCs w:val="32"/>
+              </w:rPr>
+            </w:pPr>
+            <w:r>
+              <w:rPr>
+                <w:b/>
                 <w:sz w:val="32"/>
                 <w:szCs w:val="32"/>
               </w:rPr>
@@ -225,12 +229,14 @@
               <w:spacing w:before="0" w:line="240" w:lineRule="auto"/>
               <w:jc w:val="center"/>
               <w:rPr>
-                <w:sz w:val="32"/>
-                <w:szCs w:val="32"/>
-              </w:rPr>
-            </w:pPr>
-            <w:r>
-              <w:rPr>
+                <w:b/>
+                <w:sz w:val="32"/>
+                <w:szCs w:val="32"/>
+              </w:rPr>
+            </w:pPr>
+            <w:r>
+              <w:rPr>
+                <w:b/>
                 <w:sz w:val="32"/>
                 <w:szCs w:val="32"/>
               </w:rPr>
@@ -248,12 +254,14 @@
               <w:ind w:right="-18"/>
               <w:jc w:val="center"/>
               <w:rPr>
-                <w:sz w:val="32"/>
-                <w:szCs w:val="32"/>
-              </w:rPr>
-            </w:pPr>
-            <w:r>
-              <w:rPr>
+                <w:b/>
+                <w:sz w:val="32"/>
+                <w:szCs w:val="32"/>
+              </w:rPr>
+            </w:pPr>
+            <w:r>
+              <w:rPr>
+                <w:b/>
                 <w:sz w:val="32"/>
                 <w:szCs w:val="32"/>
               </w:rPr>
@@ -718,7 +726,7 @@
       </w:tr>
       <w:tr>
         <w:trPr>
-          <w:trHeight w:val="1489"/>
+          <w:trHeight w:val="1064"/>
         </w:trPr>
         <w:tc>
           <w:tcPr>
@@ -751,7 +759,29 @@
                 <w:sz w:val="28"/>
                 <w:szCs w:val="32"/>
               </w:rPr>
-              <w:t xml:space="preserve">T.S.6.1.2.5 – </w:t>
+              <w:t>T.S.6.1.1.</w:t>
+            </w:r>
+            <w:r>
+              <w:rPr>
+                <w:rFonts w:cs="Arial"/>
+                <w:b/>
+                <w:color w:val="FF0000"/>
+                <w:sz w:val="28"/>
+                <w:szCs w:val="32"/>
+              </w:rPr>
+              <w:t>9</w:t>
+            </w:r>
+            <w:bookmarkStart w:id="0" w:name="_GoBack"/>
+            <w:bookmarkEnd w:id="0"/>
+            <w:r>
+              <w:rPr>
+                <w:rFonts w:cs="Arial"/>
+                <w:b/>
+                <w:color w:val="FF0000"/>
+                <w:sz w:val="28"/>
+                <w:szCs w:val="32"/>
+              </w:rPr>
+              <w:t xml:space="preserve"> – </w:t>
             </w:r>
             <w:proofErr w:type="spellStart"/>
             <w:r>
@@ -827,9 +857,355 @@
                 <w:sz w:val="28"/>
                 <w:szCs w:val="32"/>
               </w:rPr>
-              <w:t xml:space="preserve"> No.– 47</w:t>
-            </w:r>
-          </w:p>
+              <w:t xml:space="preserve"> No.– 1</w:t>
+            </w:r>
+          </w:p>
+          <w:p>
+            <w:pPr>
+              <w:widowControl w:val="0"/>
+              <w:autoSpaceDE w:val="0"/>
+              <w:autoSpaceDN w:val="0"/>
+              <w:adjustRightInd w:val="0"/>
+              <w:spacing w:before="0" w:line="264" w:lineRule="auto"/>
+              <w:jc w:val="both"/>
+              <w:rPr>
+                <w:rFonts w:cs="Arial"/>
+                <w:bCs/>
+                <w:sz w:val="32"/>
+                <w:szCs w:val="36"/>
+              </w:rPr>
+            </w:pPr>
+            <w:proofErr w:type="spellStart"/>
+            <w:r>
+              <w:rPr>
+                <w:rFonts w:cs="Arial"/>
+                <w:b/>
+                <w:color w:val="FF0000"/>
+                <w:sz w:val="28"/>
+                <w:szCs w:val="32"/>
+              </w:rPr>
+              <w:t>Panchaati</w:t>
+            </w:r>
+            <w:proofErr w:type="spellEnd"/>
+            <w:r>
+              <w:rPr>
+                <w:rFonts w:cs="Arial"/>
+                <w:b/>
+                <w:color w:val="FF0000"/>
+                <w:sz w:val="28"/>
+                <w:szCs w:val="32"/>
+              </w:rPr>
+              <w:t xml:space="preserve"> No</w:t>
+            </w:r>
+            <w:r>
+              <w:rPr>
+                <w:rFonts w:cs="Arial"/>
+                <w:b/>
+                <w:color w:val="FF0000"/>
+                <w:szCs w:val="32"/>
+              </w:rPr>
+              <w:t xml:space="preserve">. - </w:t>
+            </w:r>
+            <w:r>
+              <w:rPr>
+                <w:rFonts w:cs="Arial"/>
+                <w:b/>
+                <w:color w:val="FF0000"/>
+                <w:sz w:val="28"/>
+                <w:szCs w:val="32"/>
+              </w:rPr>
+              <w:t>9</w:t>
+            </w:r>
+          </w:p>
+        </w:tc>
+        <w:tc>
+          <w:tcPr>
+            <w:tcW w:w="4738" w:type="dxa"/>
+          </w:tcPr>
+          <w:p>
+            <w:pPr>
+              <w:widowControl w:val="0"/>
+              <w:autoSpaceDE w:val="0"/>
+              <w:autoSpaceDN w:val="0"/>
+              <w:adjustRightInd w:val="0"/>
+              <w:spacing w:before="0" w:line="240" w:lineRule="auto"/>
+              <w:rPr>
+                <w:rFonts w:ascii="BRH Malayalam Extra" w:hAnsi="BRH Malayalam Extra" w:cs="BRH Malayalam Extra"/>
+                <w:color w:val="000000"/>
+                <w:sz w:val="40"/>
+                <w:szCs w:val="40"/>
+              </w:rPr>
+            </w:pPr>
+            <w:r>
+              <w:rPr>
+                <w:rFonts w:ascii="BRH Malayalam Extra" w:hAnsi="BRH Malayalam Extra" w:cs="BRH Malayalam Extra"/>
+                <w:color w:val="000000"/>
+                <w:sz w:val="40"/>
+                <w:szCs w:val="40"/>
+                <w:highlight w:val="yellow"/>
+              </w:rPr>
+              <w:t>e</w:t>
+            </w:r>
+            <w:r>
+              <w:rPr>
+                <w:rFonts w:ascii="BRH Malayalam Extra" w:hAnsi="BRH Malayalam Extra" w:cs="BRH Malayalam Extra"/>
+                <w:color w:val="000000"/>
+                <w:sz w:val="40"/>
+                <w:szCs w:val="40"/>
+              </w:rPr>
+              <w:t>p</w:t>
+            </w:r>
+            <w:r>
+              <w:rPr>
+                <w:rFonts w:ascii="BRH Malayalam Extra" w:hAnsi="BRH Malayalam Extra" w:cs="BRH Malayalam Extra"/>
+                <w:color w:val="000000"/>
+                <w:sz w:val="32"/>
+                <w:szCs w:val="40"/>
+              </w:rPr>
+              <w:t>–</w:t>
+            </w:r>
+            <w:r>
+              <w:rPr>
+                <w:rFonts w:ascii="BRH Malayalam Extra" w:hAnsi="BRH Malayalam Extra" w:cs="BRH Malayalam Extra"/>
+                <w:color w:val="000000"/>
+                <w:sz w:val="40"/>
+                <w:szCs w:val="40"/>
+              </w:rPr>
+              <w:t>j</w:t>
+            </w:r>
+            <w:r>
+              <w:rPr>
+                <w:rFonts w:ascii="BRH Malayalam Extra" w:hAnsi="BRH Malayalam Extra" w:cs="BRH Malayalam Extra"/>
+                <w:color w:val="000000"/>
+                <w:sz w:val="32"/>
+                <w:szCs w:val="40"/>
+              </w:rPr>
+              <w:t>–</w:t>
+            </w:r>
+            <w:proofErr w:type="spellStart"/>
+            <w:r>
+              <w:rPr>
+                <w:rFonts w:ascii="BRH Malayalam Extra" w:hAnsi="BRH Malayalam Extra" w:cs="BRH Malayalam Extra"/>
+                <w:color w:val="000000"/>
+                <w:sz w:val="40"/>
+                <w:szCs w:val="40"/>
+              </w:rPr>
+              <w:t>Zy</w:t>
+            </w:r>
+            <w:proofErr w:type="spellEnd"/>
+            <w:r>
+              <w:rPr>
+                <w:rFonts w:ascii="BRH Malayalam Extra" w:hAnsi="BRH Malayalam Extra" w:cs="BRH Malayalam Extra"/>
+                <w:color w:val="000000"/>
+                <w:sz w:val="32"/>
+                <w:szCs w:val="40"/>
+              </w:rPr>
+              <w:t>–</w:t>
+            </w:r>
+            <w:r>
+              <w:rPr>
+                <w:rFonts w:ascii="BRH Malayalam Extra" w:hAnsi="BRH Malayalam Extra" w:cs="BRH Malayalam Extra"/>
+                <w:color w:val="000000"/>
+                <w:sz w:val="40"/>
+                <w:szCs w:val="40"/>
+              </w:rPr>
+              <w:t xml:space="preserve"> </w:t>
+            </w:r>
+            <w:proofErr w:type="spellStart"/>
+            <w:r>
+              <w:rPr>
+                <w:rFonts w:ascii="BRH Malayalam Extra" w:hAnsi="BRH Malayalam Extra" w:cs="BRH Malayalam Extra"/>
+                <w:color w:val="000000"/>
+                <w:sz w:val="40"/>
+                <w:szCs w:val="40"/>
+              </w:rPr>
+              <w:t>Py</w:t>
+            </w:r>
+            <w:proofErr w:type="spellEnd"/>
+            <w:r>
+              <w:rPr>
+                <w:rFonts w:ascii="BRH Malayalam Extra" w:hAnsi="BRH Malayalam Extra" w:cs="BRH Malayalam Extra"/>
+                <w:color w:val="000000"/>
+                <w:sz w:val="32"/>
+                <w:szCs w:val="40"/>
+              </w:rPr>
+              <w:t>–</w:t>
+            </w:r>
+            <w:proofErr w:type="spellStart"/>
+            <w:r>
+              <w:rPr>
+                <w:rFonts w:ascii="BRH Malayalam Extra" w:hAnsi="BRH Malayalam Extra" w:cs="BRH Malayalam Extra"/>
+                <w:color w:val="000000"/>
+                <w:sz w:val="40"/>
+                <w:szCs w:val="40"/>
+              </w:rPr>
+              <w:t>Z§eZy</w:t>
+            </w:r>
+            <w:proofErr w:type="spellEnd"/>
+            <w:r>
+              <w:rPr>
+                <w:rFonts w:ascii="BRH Malayalam Extra" w:hAnsi="BRH Malayalam Extra" w:cs="BRH Malayalam Extra"/>
+                <w:color w:val="000000"/>
+                <w:sz w:val="40"/>
+                <w:szCs w:val="40"/>
+              </w:rPr>
+              <w:t>—J |</w:t>
+            </w:r>
+          </w:p>
+        </w:tc>
+        <w:tc>
+          <w:tcPr>
+            <w:tcW w:w="5220" w:type="dxa"/>
+          </w:tcPr>
+          <w:p>
+            <w:pPr>
+              <w:widowControl w:val="0"/>
+              <w:autoSpaceDE w:val="0"/>
+              <w:autoSpaceDN w:val="0"/>
+              <w:adjustRightInd w:val="0"/>
+              <w:spacing w:before="0" w:line="240" w:lineRule="auto"/>
+              <w:rPr>
+                <w:rFonts w:ascii="BRH Malayalam Extra" w:hAnsi="BRH Malayalam Extra" w:cs="BRH Malayalam Extra"/>
+                <w:color w:val="000000"/>
+                <w:sz w:val="40"/>
+                <w:szCs w:val="40"/>
+              </w:rPr>
+            </w:pPr>
+            <w:r>
+              <w:rPr>
+                <w:rFonts w:ascii="BRH Malayalam Extra" w:hAnsi="BRH Malayalam Extra" w:cs="BRH Malayalam Extra"/>
+                <w:color w:val="000000"/>
+                <w:sz w:val="40"/>
+                <w:szCs w:val="40"/>
+                <w:highlight w:val="green"/>
+              </w:rPr>
+              <w:t>e</w:t>
+            </w:r>
+            <w:r>
+              <w:rPr>
+                <w:rFonts w:ascii="BRH Malayalam Extra" w:hAnsi="BRH Malayalam Extra" w:cs="BRH Malayalam Extra"/>
+                <w:color w:val="000000"/>
+                <w:sz w:val="32"/>
+                <w:szCs w:val="40"/>
+              </w:rPr>
+              <w:t>–</w:t>
+            </w:r>
+            <w:r>
+              <w:rPr>
+                <w:rFonts w:ascii="BRH Malayalam Extra" w:hAnsi="BRH Malayalam Extra" w:cs="BRH Malayalam Extra"/>
+                <w:color w:val="000000"/>
+                <w:sz w:val="40"/>
+                <w:szCs w:val="40"/>
+              </w:rPr>
+              <w:t>p</w:t>
+            </w:r>
+            <w:r>
+              <w:rPr>
+                <w:rFonts w:ascii="BRH Malayalam Extra" w:hAnsi="BRH Malayalam Extra" w:cs="BRH Malayalam Extra"/>
+                <w:color w:val="000000"/>
+                <w:sz w:val="32"/>
+                <w:szCs w:val="40"/>
+              </w:rPr>
+              <w:t>–</w:t>
+            </w:r>
+            <w:r>
+              <w:rPr>
+                <w:rFonts w:ascii="BRH Malayalam Extra" w:hAnsi="BRH Malayalam Extra" w:cs="BRH Malayalam Extra"/>
+                <w:color w:val="000000"/>
+                <w:sz w:val="40"/>
+                <w:szCs w:val="40"/>
+              </w:rPr>
+              <w:t>j</w:t>
+            </w:r>
+            <w:r>
+              <w:rPr>
+                <w:rFonts w:ascii="BRH Malayalam Extra" w:hAnsi="BRH Malayalam Extra" w:cs="BRH Malayalam Extra"/>
+                <w:color w:val="000000"/>
+                <w:sz w:val="32"/>
+                <w:szCs w:val="40"/>
+              </w:rPr>
+              <w:t>–</w:t>
+            </w:r>
+            <w:proofErr w:type="spellStart"/>
+            <w:r>
+              <w:rPr>
+                <w:rFonts w:ascii="BRH Malayalam Extra" w:hAnsi="BRH Malayalam Extra" w:cs="BRH Malayalam Extra"/>
+                <w:color w:val="000000"/>
+                <w:sz w:val="40"/>
+                <w:szCs w:val="40"/>
+              </w:rPr>
+              <w:t>Zy</w:t>
+            </w:r>
+            <w:proofErr w:type="spellEnd"/>
+            <w:r>
+              <w:rPr>
+                <w:rFonts w:ascii="BRH Malayalam Extra" w:hAnsi="BRH Malayalam Extra" w:cs="BRH Malayalam Extra"/>
+                <w:color w:val="000000"/>
+                <w:sz w:val="32"/>
+                <w:szCs w:val="40"/>
+              </w:rPr>
+              <w:t>–</w:t>
+            </w:r>
+            <w:r>
+              <w:rPr>
+                <w:rFonts w:ascii="BRH Malayalam Extra" w:hAnsi="BRH Malayalam Extra" w:cs="BRH Malayalam Extra"/>
+                <w:color w:val="000000"/>
+                <w:sz w:val="40"/>
+                <w:szCs w:val="40"/>
+              </w:rPr>
+              <w:t xml:space="preserve"> </w:t>
+            </w:r>
+            <w:proofErr w:type="spellStart"/>
+            <w:r>
+              <w:rPr>
+                <w:rFonts w:ascii="BRH Malayalam Extra" w:hAnsi="BRH Malayalam Extra" w:cs="BRH Malayalam Extra"/>
+                <w:color w:val="000000"/>
+                <w:sz w:val="40"/>
+                <w:szCs w:val="40"/>
+              </w:rPr>
+              <w:t>Py</w:t>
+            </w:r>
+            <w:proofErr w:type="spellEnd"/>
+            <w:r>
+              <w:rPr>
+                <w:rFonts w:ascii="BRH Malayalam Extra" w:hAnsi="BRH Malayalam Extra" w:cs="BRH Malayalam Extra"/>
+                <w:color w:val="000000"/>
+                <w:sz w:val="32"/>
+                <w:szCs w:val="40"/>
+              </w:rPr>
+              <w:t>–</w:t>
+            </w:r>
+            <w:proofErr w:type="spellStart"/>
+            <w:r>
+              <w:rPr>
+                <w:rFonts w:ascii="BRH Malayalam Extra" w:hAnsi="BRH Malayalam Extra" w:cs="BRH Malayalam Extra"/>
+                <w:color w:val="000000"/>
+                <w:sz w:val="40"/>
+                <w:szCs w:val="40"/>
+              </w:rPr>
+              <w:t>Z§eZy</w:t>
+            </w:r>
+            <w:proofErr w:type="spellEnd"/>
+            <w:r>
+              <w:rPr>
+                <w:rFonts w:ascii="BRH Malayalam Extra" w:hAnsi="BRH Malayalam Extra" w:cs="BRH Malayalam Extra"/>
+                <w:color w:val="000000"/>
+                <w:sz w:val="40"/>
+                <w:szCs w:val="40"/>
+              </w:rPr>
+              <w:t>—J |</w:t>
+            </w:r>
+          </w:p>
+        </w:tc>
+      </w:tr>
+      <w:tr>
+        <w:trPr>
+          <w:trHeight w:val="1391"/>
+        </w:trPr>
+        <w:tc>
+          <w:tcPr>
+            <w:tcW w:w="3877" w:type="dxa"/>
+          </w:tcPr>
           <w:p>
             <w:pPr>
               <w:widowControl w:val="0"/>
@@ -844,20 +1220,176 @@
               <w:rPr>
                 <w:rFonts w:cs="Arial"/>
                 <w:b/>
-                <w:color w:val="000000"/>
-                <w:sz w:val="28"/>
-                <w:szCs w:val="32"/>
-              </w:rPr>
-            </w:pPr>
-            <w:proofErr w:type="spellStart"/>
-            <w:r>
-              <w:rPr>
-                <w:rFonts w:cs="Arial"/>
-                <w:b/>
                 <w:color w:val="FF0000"/>
                 <w:sz w:val="28"/>
                 <w:szCs w:val="32"/>
               </w:rPr>
+            </w:pPr>
+            <w:r>
+              <w:rPr>
+                <w:rFonts w:cs="Arial"/>
+                <w:b/>
+                <w:color w:val="FF0000"/>
+                <w:sz w:val="28"/>
+                <w:szCs w:val="32"/>
+              </w:rPr>
+              <w:t>T.S.6.1.</w:t>
+            </w:r>
+            <w:r>
+              <w:rPr>
+                <w:rFonts w:cs="Arial"/>
+                <w:b/>
+                <w:color w:val="FF0000"/>
+                <w:sz w:val="28"/>
+                <w:szCs w:val="32"/>
+              </w:rPr>
+              <w:t>2.2</w:t>
+            </w:r>
+            <w:r>
+              <w:rPr>
+                <w:rFonts w:cs="Arial"/>
+                <w:b/>
+                <w:color w:val="FF0000"/>
+                <w:sz w:val="28"/>
+                <w:szCs w:val="32"/>
+              </w:rPr>
+              <w:t xml:space="preserve"> – </w:t>
+            </w:r>
+            <w:proofErr w:type="spellStart"/>
+            <w:r>
+              <w:rPr>
+                <w:rFonts w:cs="Arial"/>
+                <w:b/>
+                <w:color w:val="FF0000"/>
+                <w:sz w:val="28"/>
+                <w:szCs w:val="32"/>
+              </w:rPr>
+              <w:t>Kramam</w:t>
+            </w:r>
+            <w:proofErr w:type="spellEnd"/>
+          </w:p>
+          <w:p>
+            <w:pPr>
+              <w:widowControl w:val="0"/>
+              <w:tabs>
+                <w:tab w:val="left" w:pos="993"/>
+              </w:tabs>
+              <w:autoSpaceDE w:val="0"/>
+              <w:autoSpaceDN w:val="0"/>
+              <w:adjustRightInd w:val="0"/>
+              <w:spacing w:before="0" w:line="252" w:lineRule="auto"/>
+              <w:ind w:right="297"/>
+              <w:rPr>
+                <w:rFonts w:cs="Arial"/>
+                <w:b/>
+                <w:color w:val="FF0000"/>
+                <w:szCs w:val="32"/>
+              </w:rPr>
+            </w:pPr>
+            <w:proofErr w:type="spellStart"/>
+            <w:r>
+              <w:rPr>
+                <w:rFonts w:cs="Arial"/>
+                <w:b/>
+                <w:color w:val="FF0000"/>
+                <w:szCs w:val="32"/>
+              </w:rPr>
+              <w:t>Krama</w:t>
+            </w:r>
+            <w:proofErr w:type="spellEnd"/>
+            <w:r>
+              <w:rPr>
+                <w:rFonts w:cs="Arial"/>
+                <w:b/>
+                <w:color w:val="FF0000"/>
+                <w:szCs w:val="32"/>
+              </w:rPr>
+              <w:t xml:space="preserve"> </w:t>
+            </w:r>
+            <w:proofErr w:type="spellStart"/>
+            <w:r>
+              <w:rPr>
+                <w:rFonts w:cs="Arial"/>
+                <w:b/>
+                <w:color w:val="FF0000"/>
+                <w:szCs w:val="32"/>
+              </w:rPr>
+              <w:t>Vaakyam</w:t>
+            </w:r>
+            <w:proofErr w:type="spellEnd"/>
+            <w:r>
+              <w:rPr>
+                <w:rFonts w:cs="Arial"/>
+                <w:b/>
+                <w:color w:val="FF0000"/>
+                <w:szCs w:val="32"/>
+              </w:rPr>
+              <w:t xml:space="preserve"> No.– 13</w:t>
+            </w:r>
+            <w:r>
+              <w:rPr>
+                <w:rFonts w:cs="Arial"/>
+                <w:b/>
+                <w:color w:val="FF0000"/>
+                <w:szCs w:val="32"/>
+              </w:rPr>
+              <w:t xml:space="preserve"> </w:t>
+            </w:r>
+            <w:r>
+              <w:rPr>
+                <w:rFonts w:cs="Arial"/>
+                <w:b/>
+                <w:color w:val="FF0000"/>
+                <w:szCs w:val="32"/>
+              </w:rPr>
+              <w:t>&amp;</w:t>
+            </w:r>
+            <w:r>
+              <w:rPr>
+                <w:rFonts w:cs="Arial"/>
+                <w:b/>
+                <w:color w:val="FF0000"/>
+                <w:szCs w:val="32"/>
+              </w:rPr>
+              <w:t xml:space="preserve"> </w:t>
+            </w:r>
+            <w:r>
+              <w:rPr>
+                <w:rFonts w:cs="Arial"/>
+                <w:b/>
+                <w:color w:val="FF0000"/>
+                <w:szCs w:val="32"/>
+              </w:rPr>
+              <w:t>14</w:t>
+            </w:r>
+          </w:p>
+          <w:p>
+            <w:pPr>
+              <w:widowControl w:val="0"/>
+              <w:tabs>
+                <w:tab w:val="left" w:pos="993"/>
+              </w:tabs>
+              <w:autoSpaceDE w:val="0"/>
+              <w:autoSpaceDN w:val="0"/>
+              <w:adjustRightInd w:val="0"/>
+              <w:spacing w:before="0" w:line="252" w:lineRule="auto"/>
+              <w:ind w:right="297"/>
+              <w:rPr>
+                <w:rFonts w:cs="Arial"/>
+                <w:b/>
+                <w:sz w:val="28"/>
+                <w:szCs w:val="32"/>
+              </w:rPr>
+            </w:pPr>
+            <w:proofErr w:type="spellStart"/>
+            <w:r>
+              <w:rPr>
+                <w:rFonts w:cs="Arial"/>
+                <w:b/>
+                <w:color w:val="FF0000"/>
+                <w:sz w:val="28"/>
+                <w:szCs w:val="32"/>
+              </w:rPr>
               <w:t>Panchaati</w:t>
             </w:r>
             <w:proofErr w:type="spellEnd"/>
@@ -888,7 +1420,7 @@
                 <w:sz w:val="28"/>
                 <w:szCs w:val="32"/>
               </w:rPr>
-              <w:t>14</w:t>
+              <w:t>11</w:t>
             </w:r>
           </w:p>
         </w:tc>
@@ -910,56 +1442,84 @@
                 <w:szCs w:val="40"/>
               </w:rPr>
             </w:pPr>
-            <w:r>
-              <w:rPr>
-                <w:rFonts w:ascii="BRH Malayalam Extra" w:hAnsi="BRH Malayalam Extra" w:cs="BRH Malayalam Extra"/>
-                <w:color w:val="000000"/>
-                <w:sz w:val="40"/>
-                <w:szCs w:val="40"/>
-              </w:rPr>
-              <w:t>G</w:t>
-            </w:r>
-            <w:r>
-              <w:rPr>
-                <w:rFonts w:ascii="BRH Malayalam Extra" w:hAnsi="BRH Malayalam Extra" w:cs="BRH Malayalam Extra"/>
-                <w:color w:val="000000"/>
-                <w:sz w:val="32"/>
-                <w:szCs w:val="40"/>
+            <w:proofErr w:type="spellStart"/>
+            <w:r>
+              <w:rPr>
+                <w:rFonts w:ascii="BRH Malayalam Extra" w:hAnsi="BRH Malayalam Extra" w:cs="BRH Malayalam Extra"/>
+                <w:color w:val="000000"/>
+                <w:sz w:val="40"/>
+                <w:szCs w:val="40"/>
+              </w:rPr>
+              <w:t>CZy</w:t>
+            </w:r>
+            <w:proofErr w:type="spellEnd"/>
+            <w:r>
+              <w:rPr>
+                <w:rFonts w:ascii="BRH Malayalam Extra" w:hAnsi="BRH Malayalam Extra" w:cs="BRH Malayalam Extra"/>
+                <w:color w:val="000000"/>
+                <w:sz w:val="40"/>
+                <w:szCs w:val="40"/>
+              </w:rPr>
+              <w:t>— ¥</w:t>
+            </w:r>
+            <w:proofErr w:type="spellStart"/>
+            <w:r>
+              <w:rPr>
+                <w:rFonts w:ascii="BRH Malayalam Extra" w:hAnsi="BRH Malayalam Extra" w:cs="BRH Malayalam Extra"/>
+                <w:color w:val="000000"/>
+                <w:sz w:val="40"/>
+                <w:szCs w:val="40"/>
+              </w:rPr>
+              <w:t>i</w:t>
+            </w:r>
+            <w:proofErr w:type="spellEnd"/>
+            <w:r>
+              <w:rPr>
+                <w:rFonts w:ascii="BRH Malayalam Extra" w:hAnsi="BRH Malayalam Extra" w:cs="BRH Malayalam Extra"/>
+                <w:color w:val="000000"/>
+                <w:sz w:val="32"/>
+                <w:szCs w:val="40"/>
+                <w:highlight w:val="yellow"/>
               </w:rPr>
               <w:t>–</w:t>
             </w:r>
-            <w:r>
-              <w:rPr>
-                <w:rFonts w:ascii="BRH Malayalam Extra" w:hAnsi="BRH Malayalam Extra" w:cs="BRH Malayalam Extra"/>
-                <w:color w:val="000000"/>
-                <w:sz w:val="40"/>
-                <w:szCs w:val="40"/>
-              </w:rPr>
-              <w:t>¤¤</w:t>
-            </w:r>
-            <w:proofErr w:type="spellStart"/>
-            <w:r>
-              <w:rPr>
-                <w:rFonts w:ascii="BRH Malayalam Extra" w:hAnsi="BRH Malayalam Extra" w:cs="BRH Malayalam Extra"/>
-                <w:color w:val="000000"/>
-                <w:sz w:val="40"/>
-                <w:szCs w:val="40"/>
-              </w:rPr>
-              <w:t>pd˜I</w:t>
-            </w:r>
-            <w:proofErr w:type="spellEnd"/>
-            <w:r>
-              <w:rPr>
-                <w:rFonts w:ascii="BRH Malayalam Extra" w:hAnsi="BRH Malayalam Extra" w:cs="BRH Malayalam Extra"/>
-                <w:color w:val="000000"/>
-                <w:sz w:val="40"/>
-                <w:szCs w:val="40"/>
-              </w:rPr>
-              <w:t xml:space="preserve"> | </w:t>
-            </w:r>
-          </w:p>
-          <w:p>
-            <w:pPr>
+            <w:proofErr w:type="spellStart"/>
+            <w:r>
+              <w:rPr>
+                <w:rFonts w:ascii="BRH Malayalam Extra" w:hAnsi="BRH Malayalam Extra" w:cs="BRH Malayalam Extra"/>
+                <w:color w:val="000000"/>
+                <w:sz w:val="40"/>
+                <w:szCs w:val="40"/>
+                <w:highlight w:val="yellow"/>
+              </w:rPr>
+              <w:t>Æ</w:t>
+            </w:r>
+            <w:r>
+              <w:rPr>
+                <w:rFonts w:ascii="BRH Malayalam Extra" w:hAnsi="BRH Malayalam Extra" w:cs="BRH Malayalam Extra"/>
+                <w:color w:val="000000"/>
+                <w:sz w:val="40"/>
+                <w:szCs w:val="40"/>
+              </w:rPr>
+              <w:t>x</w:t>
+            </w:r>
+            <w:proofErr w:type="spellEnd"/>
+            <w:r>
+              <w:rPr>
+                <w:rFonts w:ascii="BRH Malayalam Extra" w:hAnsi="BRH Malayalam Extra" w:cs="BRH Malayalam Extra"/>
+                <w:color w:val="000000"/>
+                <w:sz w:val="40"/>
+                <w:szCs w:val="40"/>
+              </w:rPr>
+              <w:t xml:space="preserve">¤¤j˜ | </w:t>
+            </w:r>
+          </w:p>
+          <w:p>
+            <w:pPr>
+              <w:widowControl w:val="0"/>
+              <w:autoSpaceDE w:val="0"/>
+              <w:autoSpaceDN w:val="0"/>
+              <w:adjustRightInd w:val="0"/>
               <w:spacing w:before="0" w:line="240" w:lineRule="auto"/>
               <w:rPr>
                 <w:rFonts w:ascii="BRH Malayalam Extra" w:hAnsi="BRH Malayalam Extra" w:cs="BRH Malayalam Extra"/>
@@ -975,8 +1535,19 @@
                 <w:sz w:val="40"/>
                 <w:szCs w:val="40"/>
               </w:rPr>
-              <w:t>G</w:t>
-            </w:r>
+              <w:t>¥</w:t>
+            </w:r>
+            <w:proofErr w:type="spellStart"/>
+            <w:r>
+              <w:rPr>
+                <w:rFonts w:ascii="BRH Malayalam Extra" w:hAnsi="BRH Malayalam Extra" w:cs="BRH Malayalam Extra"/>
+                <w:color w:val="000000"/>
+                <w:sz w:val="40"/>
+                <w:szCs w:val="40"/>
+              </w:rPr>
+              <w:t>i</w:t>
+            </w:r>
+            <w:proofErr w:type="spellEnd"/>
             <w:r>
               <w:rPr>
                 <w:rFonts w:ascii="BRH Malayalam Extra" w:hAnsi="BRH Malayalam Extra" w:cs="BRH Malayalam Extra"/>
@@ -986,6 +1557,7 @@
               </w:rPr>
               <w:t>–</w:t>
             </w:r>
+            <w:proofErr w:type="spellStart"/>
             <w:r>
               <w:rPr>
                 <w:rFonts w:ascii="BRH Malayalam Extra" w:hAnsi="BRH Malayalam Extra" w:cs="BRH Malayalam Extra"/>
@@ -994,7 +1566,26 @@
                 <w:szCs w:val="40"/>
                 <w:highlight w:val="yellow"/>
               </w:rPr>
-              <w:t>dx</w:t>
+              <w:t>Æ</w:t>
+            </w:r>
+            <w:r>
+              <w:rPr>
+                <w:rFonts w:ascii="BRH Malayalam Extra" w:hAnsi="BRH Malayalam Extra" w:cs="BRH Malayalam Extra"/>
+                <w:color w:val="000000"/>
+                <w:sz w:val="40"/>
+                <w:szCs w:val="40"/>
+              </w:rPr>
+              <w:t>x</w:t>
+            </w:r>
+            <w:proofErr w:type="spellEnd"/>
+            <w:r>
+              <w:rPr>
+                <w:rFonts w:ascii="BRH Malayalam Extra" w:hAnsi="BRH Malayalam Extra" w:cs="BRH Malayalam Extra"/>
+                <w:color w:val="000000"/>
+                <w:sz w:val="40"/>
+                <w:szCs w:val="40"/>
+              </w:rPr>
+              <w:t>¤¤j</w:t>
             </w:r>
             <w:r>
               <w:rPr>
@@ -1005,74 +1596,14 @@
               </w:rPr>
               <w:t>–</w:t>
             </w:r>
-            <w:proofErr w:type="spellStart"/>
-            <w:r>
-              <w:rPr>
-                <w:rFonts w:ascii="BRH Devanagari Extra" w:hAnsi="BRH Devanagari Extra" w:cs="BRH Malayalam Extra"/>
-                <w:color w:val="000000"/>
-                <w:sz w:val="36"/>
-                <w:szCs w:val="40"/>
-              </w:rPr>
-              <w:t>óè</w:t>
-            </w:r>
-            <w:proofErr w:type="spellEnd"/>
-            <w:r>
-              <w:rPr>
-                <w:rFonts w:ascii="BRH Malayalam Extra" w:hAnsi="BRH Malayalam Extra" w:cs="BRH Malayalam Extra"/>
-                <w:color w:val="000000"/>
-                <w:sz w:val="32"/>
-                <w:szCs w:val="40"/>
-              </w:rPr>
-              <w:t>–</w:t>
-            </w:r>
-            <w:r>
-              <w:rPr>
-                <w:rFonts w:ascii="BRH Malayalam Extra" w:hAnsi="BRH Malayalam Extra" w:cs="BRH Malayalam Extra"/>
-                <w:color w:val="000000"/>
-                <w:sz w:val="40"/>
-                <w:szCs w:val="40"/>
-              </w:rPr>
-              <w:t xml:space="preserve"> </w:t>
-            </w:r>
-            <w:proofErr w:type="spellStart"/>
-            <w:r>
-              <w:rPr>
-                <w:rFonts w:ascii="BRH Malayalam Extra" w:hAnsi="BRH Malayalam Extra" w:cs="BRH Malayalam Extra"/>
-                <w:color w:val="000000"/>
-                <w:sz w:val="40"/>
-                <w:szCs w:val="40"/>
-              </w:rPr>
-              <w:t>sªp</w:t>
-            </w:r>
-            <w:proofErr w:type="spellEnd"/>
-            <w:r>
-              <w:rPr>
-                <w:rFonts w:ascii="BRH Malayalam Extra" w:hAnsi="BRH Malayalam Extra" w:cs="BRH Malayalam Extra"/>
-                <w:color w:val="000000"/>
-                <w:sz w:val="40"/>
-                <w:szCs w:val="40"/>
-              </w:rPr>
-              <w:t>—</w:t>
-            </w:r>
-            <w:proofErr w:type="spellStart"/>
-            <w:r>
-              <w:rPr>
-                <w:rFonts w:ascii="BRH Malayalam Extra" w:hAnsi="BRH Malayalam Extra" w:cs="BRH Malayalam Extra"/>
-                <w:color w:val="000000"/>
-                <w:sz w:val="40"/>
-                <w:szCs w:val="40"/>
-              </w:rPr>
-              <w:t>jx</w:t>
-            </w:r>
-            <w:proofErr w:type="spellEnd"/>
-            <w:r>
-              <w:rPr>
-                <w:rFonts w:ascii="BRH Malayalam Extra" w:hAnsi="BRH Malayalam Extra" w:cs="BRH Malayalam Extra"/>
-                <w:color w:val="000000"/>
-                <w:sz w:val="40"/>
-                <w:szCs w:val="40"/>
-              </w:rPr>
-              <w:t xml:space="preserve"> |</w:t>
+            <w:r>
+              <w:rPr>
+                <w:rFonts w:ascii="BRH Malayalam Extra" w:hAnsi="BRH Malayalam Extra" w:cs="BRH Malayalam Extra"/>
+                <w:color w:val="000000"/>
+                <w:sz w:val="40"/>
+                <w:szCs w:val="40"/>
+              </w:rPr>
+              <w:t xml:space="preserve"> id—¥s |</w:t>
             </w:r>
           </w:p>
         </w:tc>
@@ -1094,15 +1625,37 @@
                 <w:szCs w:val="40"/>
               </w:rPr>
             </w:pPr>
-            <w:r>
-              <w:rPr>
-                <w:rFonts w:ascii="BRH Malayalam Extra" w:hAnsi="BRH Malayalam Extra" w:cs="BRH Malayalam Extra"/>
-                <w:color w:val="000000"/>
-                <w:sz w:val="40"/>
-                <w:szCs w:val="40"/>
-              </w:rPr>
-              <w:t>G</w:t>
-            </w:r>
+            <w:proofErr w:type="spellStart"/>
+            <w:r>
+              <w:rPr>
+                <w:rFonts w:ascii="BRH Malayalam Extra" w:hAnsi="BRH Malayalam Extra" w:cs="BRH Malayalam Extra"/>
+                <w:color w:val="000000"/>
+                <w:sz w:val="40"/>
+                <w:szCs w:val="40"/>
+              </w:rPr>
+              <w:t>CZy</w:t>
+            </w:r>
+            <w:proofErr w:type="spellEnd"/>
+            <w:r>
+              <w:rPr>
+                <w:rFonts w:ascii="BRH Malayalam Extra" w:hAnsi="BRH Malayalam Extra" w:cs="BRH Malayalam Extra"/>
+                <w:color w:val="000000"/>
+                <w:sz w:val="40"/>
+                <w:szCs w:val="40"/>
+              </w:rPr>
+              <w:t>— ¥</w:t>
+            </w:r>
+            <w:proofErr w:type="spellStart"/>
+            <w:r>
+              <w:rPr>
+                <w:rFonts w:ascii="BRH Malayalam Extra" w:hAnsi="BRH Malayalam Extra" w:cs="BRH Malayalam Extra"/>
+                <w:color w:val="000000"/>
+                <w:sz w:val="40"/>
+                <w:szCs w:val="40"/>
+              </w:rPr>
+              <w:t>i</w:t>
+            </w:r>
+            <w:proofErr w:type="spellEnd"/>
             <w:r>
               <w:rPr>
                 <w:rFonts w:ascii="BRH Malayalam Extra" w:hAnsi="BRH Malayalam Extra" w:cs="BRH Malayalam Extra"/>
@@ -1115,35 +1668,28 @@
             <w:r>
               <w:rPr>
                 <w:rFonts w:ascii="BRH Malayalam Extra" w:hAnsi="BRH Malayalam Extra" w:cs="BRH Malayalam Extra"/>
-                <w:color w:val="000000"/>
-                <w:sz w:val="40"/>
-                <w:szCs w:val="40"/>
-              </w:rPr>
-              <w:t>¤¤</w:t>
-            </w:r>
-            <w:proofErr w:type="spellStart"/>
-            <w:r>
-              <w:rPr>
-                <w:rFonts w:ascii="BRH Malayalam Extra" w:hAnsi="BRH Malayalam Extra" w:cs="BRH Malayalam Extra"/>
-                <w:color w:val="000000"/>
-                <w:sz w:val="40"/>
-                <w:szCs w:val="40"/>
-              </w:rPr>
-              <w:t>pd˜I</w:t>
-            </w:r>
-            <w:proofErr w:type="spellEnd"/>
-            <w:r>
-              <w:rPr>
-                <w:rFonts w:ascii="BRH Malayalam Extra" w:hAnsi="BRH Malayalam Extra" w:cs="BRH Malayalam Extra"/>
-                <w:color w:val="000000"/>
-                <w:sz w:val="40"/>
-                <w:szCs w:val="40"/>
-              </w:rPr>
-              <w:t xml:space="preserve"> | </w:t>
-            </w:r>
-          </w:p>
-          <w:p>
-            <w:pPr>
+                <w:sz w:val="40"/>
+                <w:szCs w:val="40"/>
+                <w:highlight w:val="green"/>
+              </w:rPr>
+              <w:t>c</w:t>
+            </w:r>
+            <w:r>
+              <w:rPr>
+                <w:rFonts w:ascii="BRH Malayalam Extra" w:hAnsi="BRH Malayalam Extra" w:cs="BRH Malayalam Extra"/>
+                <w:color w:val="000000"/>
+                <w:sz w:val="40"/>
+                <w:szCs w:val="40"/>
+              </w:rPr>
+              <w:t xml:space="preserve">x¤¤j˜ | </w:t>
+            </w:r>
+          </w:p>
+          <w:p>
+            <w:pPr>
+              <w:widowControl w:val="0"/>
+              <w:autoSpaceDE w:val="0"/>
+              <w:autoSpaceDN w:val="0"/>
+              <w:adjustRightInd w:val="0"/>
               <w:spacing w:before="0" w:line="240" w:lineRule="auto"/>
               <w:rPr>
                 <w:rFonts w:ascii="BRH Malayalam Extra" w:hAnsi="BRH Malayalam Extra" w:cs="BRH Malayalam Extra"/>
@@ -1159,8 +1705,19 @@
                 <w:sz w:val="40"/>
                 <w:szCs w:val="40"/>
               </w:rPr>
-              <w:t>G</w:t>
-            </w:r>
+              <w:t>¥</w:t>
+            </w:r>
+            <w:proofErr w:type="spellStart"/>
+            <w:r>
+              <w:rPr>
+                <w:rFonts w:ascii="BRH Malayalam Extra" w:hAnsi="BRH Malayalam Extra" w:cs="BRH Malayalam Extra"/>
+                <w:color w:val="000000"/>
+                <w:sz w:val="40"/>
+                <w:szCs w:val="40"/>
+              </w:rPr>
+              <w:t>i</w:t>
+            </w:r>
+            <w:proofErr w:type="spellEnd"/>
             <w:r>
               <w:rPr>
                 <w:rFonts w:ascii="BRH Malayalam Extra" w:hAnsi="BRH Malayalam Extra" w:cs="BRH Malayalam Extra"/>
@@ -1173,12 +1730,20 @@
             <w:r>
               <w:rPr>
                 <w:rFonts w:ascii="BRH Malayalam Extra" w:hAnsi="BRH Malayalam Extra" w:cs="BRH Malayalam Extra"/>
-                <w:color w:val="000000"/>
                 <w:sz w:val="40"/>
                 <w:szCs w:val="40"/>
                 <w:highlight w:val="green"/>
               </w:rPr>
-              <w:t>d</w:t>
+              <w:t>c</w:t>
+            </w:r>
+            <w:r>
+              <w:rPr>
+                <w:rFonts w:ascii="BRH Malayalam Extra" w:hAnsi="BRH Malayalam Extra" w:cs="BRH Malayalam Extra"/>
+                <w:color w:val="000000"/>
+                <w:sz w:val="40"/>
+                <w:szCs w:val="40"/>
+              </w:rPr>
+              <w:t>x¤¤j</w:t>
             </w:r>
             <w:r>
               <w:rPr>
@@ -1189,17 +1754,262 @@
               </w:rPr>
               <w:t>–</w:t>
             </w:r>
-            <w:proofErr w:type="spellStart"/>
-            <w:r>
-              <w:rPr>
-                <w:rFonts w:ascii="BRH Devanagari Extra" w:hAnsi="BRH Devanagari Extra" w:cs="BRH Malayalam Extra"/>
-                <w:color w:val="000000"/>
-                <w:sz w:val="36"/>
-                <w:szCs w:val="40"/>
-              </w:rPr>
-              <w:t>óè</w:t>
-            </w:r>
-            <w:proofErr w:type="spellEnd"/>
+            <w:r>
+              <w:rPr>
+                <w:rFonts w:ascii="BRH Malayalam Extra" w:hAnsi="BRH Malayalam Extra" w:cs="BRH Malayalam Extra"/>
+                <w:color w:val="000000"/>
+                <w:sz w:val="40"/>
+                <w:szCs w:val="40"/>
+              </w:rPr>
+              <w:t xml:space="preserve"> id—¥s |</w:t>
+            </w:r>
+          </w:p>
+        </w:tc>
+      </w:tr>
+      <w:tr>
+        <w:trPr>
+          <w:trHeight w:val="1269"/>
+        </w:trPr>
+        <w:tc>
+          <w:tcPr>
+            <w:tcW w:w="3877" w:type="dxa"/>
+          </w:tcPr>
+          <w:p>
+            <w:pPr>
+              <w:widowControl w:val="0"/>
+              <w:tabs>
+                <w:tab w:val="left" w:pos="993"/>
+              </w:tabs>
+              <w:autoSpaceDE w:val="0"/>
+              <w:autoSpaceDN w:val="0"/>
+              <w:adjustRightInd w:val="0"/>
+              <w:spacing w:before="0" w:line="252" w:lineRule="auto"/>
+              <w:ind w:right="297"/>
+              <w:rPr>
+                <w:rFonts w:cs="Arial"/>
+                <w:b/>
+                <w:color w:val="FF0000"/>
+                <w:sz w:val="28"/>
+                <w:szCs w:val="32"/>
+              </w:rPr>
+            </w:pPr>
+            <w:r>
+              <w:rPr>
+                <w:rFonts w:cs="Arial"/>
+                <w:b/>
+                <w:color w:val="FF0000"/>
+                <w:sz w:val="28"/>
+                <w:szCs w:val="32"/>
+              </w:rPr>
+              <w:t>T.S.6.1.</w:t>
+            </w:r>
+            <w:r>
+              <w:rPr>
+                <w:rFonts w:cs="Arial"/>
+                <w:b/>
+                <w:color w:val="FF0000"/>
+                <w:sz w:val="28"/>
+                <w:szCs w:val="32"/>
+              </w:rPr>
+              <w:t>2.2</w:t>
+            </w:r>
+            <w:r>
+              <w:rPr>
+                <w:rFonts w:cs="Arial"/>
+                <w:b/>
+                <w:color w:val="FF0000"/>
+                <w:sz w:val="28"/>
+                <w:szCs w:val="32"/>
+              </w:rPr>
+              <w:t xml:space="preserve"> – </w:t>
+            </w:r>
+            <w:proofErr w:type="spellStart"/>
+            <w:r>
+              <w:rPr>
+                <w:rFonts w:cs="Arial"/>
+                <w:b/>
+                <w:color w:val="FF0000"/>
+                <w:sz w:val="28"/>
+                <w:szCs w:val="32"/>
+              </w:rPr>
+              <w:t>Kramam</w:t>
+            </w:r>
+            <w:proofErr w:type="spellEnd"/>
+          </w:p>
+          <w:p>
+            <w:pPr>
+              <w:widowControl w:val="0"/>
+              <w:tabs>
+                <w:tab w:val="left" w:pos="993"/>
+              </w:tabs>
+              <w:autoSpaceDE w:val="0"/>
+              <w:autoSpaceDN w:val="0"/>
+              <w:adjustRightInd w:val="0"/>
+              <w:spacing w:before="0" w:line="252" w:lineRule="auto"/>
+              <w:ind w:right="297"/>
+              <w:rPr>
+                <w:rFonts w:cs="Arial"/>
+                <w:b/>
+                <w:color w:val="FF0000"/>
+                <w:szCs w:val="32"/>
+              </w:rPr>
+            </w:pPr>
+            <w:proofErr w:type="spellStart"/>
+            <w:r>
+              <w:rPr>
+                <w:rFonts w:cs="Arial"/>
+                <w:b/>
+                <w:color w:val="FF0000"/>
+                <w:szCs w:val="32"/>
+              </w:rPr>
+              <w:t>Krama</w:t>
+            </w:r>
+            <w:proofErr w:type="spellEnd"/>
+            <w:r>
+              <w:rPr>
+                <w:rFonts w:cs="Arial"/>
+                <w:b/>
+                <w:color w:val="FF0000"/>
+                <w:szCs w:val="32"/>
+              </w:rPr>
+              <w:t xml:space="preserve"> </w:t>
+            </w:r>
+            <w:proofErr w:type="spellStart"/>
+            <w:r>
+              <w:rPr>
+                <w:rFonts w:cs="Arial"/>
+                <w:b/>
+                <w:color w:val="FF0000"/>
+                <w:szCs w:val="32"/>
+              </w:rPr>
+              <w:t>Vaakyam</w:t>
+            </w:r>
+            <w:proofErr w:type="spellEnd"/>
+            <w:r>
+              <w:rPr>
+                <w:rFonts w:cs="Arial"/>
+                <w:b/>
+                <w:color w:val="FF0000"/>
+                <w:szCs w:val="32"/>
+              </w:rPr>
+              <w:t xml:space="preserve"> No.– 1</w:t>
+            </w:r>
+            <w:r>
+              <w:rPr>
+                <w:rFonts w:cs="Arial"/>
+                <w:b/>
+                <w:color w:val="FF0000"/>
+                <w:szCs w:val="32"/>
+              </w:rPr>
+              <w:t xml:space="preserve">9 </w:t>
+            </w:r>
+            <w:r>
+              <w:rPr>
+                <w:rFonts w:cs="Arial"/>
+                <w:b/>
+                <w:color w:val="FF0000"/>
+                <w:szCs w:val="32"/>
+              </w:rPr>
+              <w:t>&amp;</w:t>
+            </w:r>
+            <w:r>
+              <w:rPr>
+                <w:rFonts w:cs="Arial"/>
+                <w:b/>
+                <w:color w:val="FF0000"/>
+                <w:szCs w:val="32"/>
+              </w:rPr>
+              <w:t xml:space="preserve"> 20</w:t>
+            </w:r>
+          </w:p>
+          <w:p>
+            <w:pPr>
+              <w:widowControl w:val="0"/>
+              <w:tabs>
+                <w:tab w:val="left" w:pos="993"/>
+              </w:tabs>
+              <w:autoSpaceDE w:val="0"/>
+              <w:autoSpaceDN w:val="0"/>
+              <w:adjustRightInd w:val="0"/>
+              <w:spacing w:before="0" w:line="252" w:lineRule="auto"/>
+              <w:ind w:right="297"/>
+              <w:rPr>
+                <w:rFonts w:cs="Arial"/>
+                <w:b/>
+                <w:sz w:val="28"/>
+                <w:szCs w:val="32"/>
+              </w:rPr>
+            </w:pPr>
+            <w:proofErr w:type="spellStart"/>
+            <w:r>
+              <w:rPr>
+                <w:rFonts w:cs="Arial"/>
+                <w:b/>
+                <w:color w:val="FF0000"/>
+                <w:sz w:val="28"/>
+                <w:szCs w:val="32"/>
+              </w:rPr>
+              <w:t>Panchaati</w:t>
+            </w:r>
+            <w:proofErr w:type="spellEnd"/>
+            <w:r>
+              <w:rPr>
+                <w:rFonts w:cs="Arial"/>
+                <w:b/>
+                <w:color w:val="FF0000"/>
+                <w:sz w:val="28"/>
+                <w:szCs w:val="32"/>
+              </w:rPr>
+              <w:t xml:space="preserve"> No</w:t>
+            </w:r>
+            <w:r>
+              <w:rPr>
+                <w:rFonts w:cs="Arial"/>
+                <w:b/>
+                <w:color w:val="FF0000"/>
+                <w:szCs w:val="32"/>
+              </w:rPr>
+              <w:t xml:space="preserve">. - </w:t>
+            </w:r>
+            <w:r>
+              <w:rPr>
+                <w:rFonts w:cs="Arial"/>
+                <w:b/>
+                <w:color w:val="FF0000"/>
+                <w:sz w:val="28"/>
+                <w:szCs w:val="32"/>
+              </w:rPr>
+              <w:t>11</w:t>
+            </w:r>
+          </w:p>
+        </w:tc>
+        <w:tc>
+          <w:tcPr>
+            <w:tcW w:w="4738" w:type="dxa"/>
+          </w:tcPr>
+          <w:p>
+            <w:pPr>
+              <w:widowControl w:val="0"/>
+              <w:autoSpaceDE w:val="0"/>
+              <w:autoSpaceDN w:val="0"/>
+              <w:adjustRightInd w:val="0"/>
+              <w:spacing w:before="0" w:line="240" w:lineRule="auto"/>
+              <w:rPr>
+                <w:rFonts w:ascii="BRH Malayalam Extra" w:hAnsi="BRH Malayalam Extra" w:cs="BRH Malayalam Extra"/>
+                <w:color w:val="000000"/>
+                <w:sz w:val="40"/>
+                <w:szCs w:val="40"/>
+              </w:rPr>
+            </w:pPr>
+            <w:r>
+              <w:rPr>
+                <w:rFonts w:ascii="BRH Malayalam Extra" w:hAnsi="BRH Malayalam Extra" w:cs="BRH Malayalam Extra"/>
+                <w:color w:val="000000"/>
+                <w:sz w:val="40"/>
+                <w:szCs w:val="40"/>
+              </w:rPr>
+              <w:t>B</w:t>
+            </w:r>
             <w:r>
               <w:rPr>
                 <w:rFonts w:ascii="BRH Malayalam Extra" w:hAnsi="BRH Malayalam Extra" w:cs="BRH Malayalam Extra"/>
@@ -1216,29 +2026,57 @@
                 <w:sz w:val="40"/>
                 <w:szCs w:val="40"/>
               </w:rPr>
-              <w:t xml:space="preserve"> </w:t>
-            </w:r>
-            <w:proofErr w:type="spellStart"/>
-            <w:r>
-              <w:rPr>
-                <w:rFonts w:ascii="BRH Malayalam Extra" w:hAnsi="BRH Malayalam Extra" w:cs="BRH Malayalam Extra"/>
-                <w:color w:val="000000"/>
-                <w:sz w:val="40"/>
-                <w:szCs w:val="40"/>
-              </w:rPr>
-              <w:t>sªp</w:t>
-            </w:r>
-            <w:proofErr w:type="spellEnd"/>
-            <w:r>
-              <w:rPr>
-                <w:rFonts w:ascii="BRH Malayalam Extra" w:hAnsi="BRH Malayalam Extra" w:cs="BRH Malayalam Extra"/>
-                <w:color w:val="000000"/>
-                <w:sz w:val="40"/>
-                <w:szCs w:val="40"/>
-              </w:rPr>
-              <w:t>—</w:t>
-            </w:r>
-            <w:proofErr w:type="spellStart"/>
+              <w:t>t</w:t>
+            </w:r>
+            <w:r>
+              <w:rPr>
+                <w:rFonts w:ascii="BRH Malayalam Extra" w:hAnsi="BRH Malayalam Extra" w:cs="BRH Malayalam Extra"/>
+                <w:color w:val="000000"/>
+                <w:sz w:val="32"/>
+                <w:szCs w:val="40"/>
+              </w:rPr>
+              <w:t>–</w:t>
+            </w:r>
+            <w:r>
+              <w:rPr>
+                <w:rFonts w:ascii="BRH Malayalam Extra" w:hAnsi="BRH Malayalam Extra" w:cs="BRH Malayalam Extra"/>
+                <w:color w:val="000000"/>
+                <w:sz w:val="40"/>
+                <w:szCs w:val="40"/>
+              </w:rPr>
+              <w:t xml:space="preserve"> ¥</w:t>
+            </w:r>
+            <w:proofErr w:type="spellStart"/>
+            <w:r>
+              <w:rPr>
+                <w:rFonts w:ascii="BRH Malayalam Extra" w:hAnsi="BRH Malayalam Extra" w:cs="BRH Malayalam Extra"/>
+                <w:color w:val="000000"/>
+                <w:sz w:val="40"/>
+                <w:szCs w:val="40"/>
+              </w:rPr>
+              <w:t>i</w:t>
+            </w:r>
+            <w:proofErr w:type="spellEnd"/>
+            <w:r>
+              <w:rPr>
+                <w:rFonts w:ascii="BRH Malayalam Extra" w:hAnsi="BRH Malayalam Extra" w:cs="BRH Malayalam Extra"/>
+                <w:color w:val="000000"/>
+                <w:sz w:val="32"/>
+                <w:szCs w:val="40"/>
+              </w:rPr>
+              <w:t>–</w:t>
+            </w:r>
+            <w:proofErr w:type="spellStart"/>
+            <w:r>
+              <w:rPr>
+                <w:rFonts w:ascii="BRH Malayalam Extra" w:hAnsi="BRH Malayalam Extra" w:cs="BRH Malayalam Extra"/>
+                <w:color w:val="000000"/>
+                <w:sz w:val="40"/>
+                <w:szCs w:val="40"/>
+                <w:highlight w:val="yellow"/>
+              </w:rPr>
+              <w:t>Æ</w:t>
+            </w:r>
             <w:r>
               <w:rPr>
                 <w:rFonts w:ascii="BRH Malayalam Extra" w:hAnsi="BRH Malayalam Extra" w:cs="BRH Malayalam Extra"/>
@@ -1256,7 +2094,286 @@
                 <w:sz w:val="40"/>
                 <w:szCs w:val="40"/>
               </w:rPr>
-              <w:t xml:space="preserve"> |</w:t>
+              <w:t xml:space="preserve">˜ | </w:t>
+            </w:r>
+          </w:p>
+          <w:p>
+            <w:pPr>
+              <w:widowControl w:val="0"/>
+              <w:autoSpaceDE w:val="0"/>
+              <w:autoSpaceDN w:val="0"/>
+              <w:adjustRightInd w:val="0"/>
+              <w:spacing w:before="0" w:line="240" w:lineRule="auto"/>
+              <w:rPr>
+                <w:rFonts w:ascii="BRH Malayalam Extra" w:hAnsi="BRH Malayalam Extra" w:cs="BRH Malayalam Extra"/>
+                <w:color w:val="000000"/>
+                <w:sz w:val="40"/>
+                <w:szCs w:val="40"/>
+              </w:rPr>
+            </w:pPr>
+            <w:r>
+              <w:rPr>
+                <w:rFonts w:ascii="BRH Malayalam Extra" w:hAnsi="BRH Malayalam Extra" w:cs="BRH Malayalam Extra"/>
+                <w:color w:val="000000"/>
+                <w:sz w:val="40"/>
+                <w:szCs w:val="40"/>
+              </w:rPr>
+              <w:t>¥</w:t>
+            </w:r>
+            <w:proofErr w:type="spellStart"/>
+            <w:r>
+              <w:rPr>
+                <w:rFonts w:ascii="BRH Malayalam Extra" w:hAnsi="BRH Malayalam Extra" w:cs="BRH Malayalam Extra"/>
+                <w:color w:val="000000"/>
+                <w:sz w:val="40"/>
+                <w:szCs w:val="40"/>
+              </w:rPr>
+              <w:t>i</w:t>
+            </w:r>
+            <w:proofErr w:type="spellEnd"/>
+            <w:r>
+              <w:rPr>
+                <w:rFonts w:ascii="BRH Malayalam Extra" w:hAnsi="BRH Malayalam Extra" w:cs="BRH Malayalam Extra"/>
+                <w:color w:val="000000"/>
+                <w:sz w:val="32"/>
+                <w:szCs w:val="40"/>
+              </w:rPr>
+              <w:t>–</w:t>
+            </w:r>
+            <w:proofErr w:type="spellStart"/>
+            <w:r>
+              <w:rPr>
+                <w:rFonts w:ascii="BRH Malayalam Extra" w:hAnsi="BRH Malayalam Extra" w:cs="BRH Malayalam Extra"/>
+                <w:color w:val="000000"/>
+                <w:sz w:val="40"/>
+                <w:szCs w:val="40"/>
+                <w:highlight w:val="yellow"/>
+              </w:rPr>
+              <w:t>Æ</w:t>
+            </w:r>
+            <w:r>
+              <w:rPr>
+                <w:rFonts w:ascii="BRH Malayalam Extra" w:hAnsi="BRH Malayalam Extra" w:cs="BRH Malayalam Extra"/>
+                <w:color w:val="000000"/>
+                <w:sz w:val="40"/>
+                <w:szCs w:val="40"/>
+              </w:rPr>
+              <w:t>jx</w:t>
+            </w:r>
+            <w:proofErr w:type="spellEnd"/>
+            <w:r>
+              <w:rPr>
+                <w:rFonts w:ascii="BRH Malayalam Extra" w:hAnsi="BRH Malayalam Extra" w:cs="BRH Malayalam Extra"/>
+                <w:color w:val="000000"/>
+                <w:sz w:val="32"/>
+                <w:szCs w:val="40"/>
+              </w:rPr>
+              <w:t>–</w:t>
+            </w:r>
+            <w:r>
+              <w:rPr>
+                <w:rFonts w:ascii="BRH Malayalam Extra" w:hAnsi="BRH Malayalam Extra" w:cs="BRH Malayalam Extra"/>
+                <w:color w:val="000000"/>
+                <w:sz w:val="40"/>
+                <w:szCs w:val="40"/>
+              </w:rPr>
+              <w:t xml:space="preserve"> ty |</w:t>
+            </w:r>
+          </w:p>
+        </w:tc>
+        <w:tc>
+          <w:tcPr>
+            <w:tcW w:w="5220" w:type="dxa"/>
+          </w:tcPr>
+          <w:p>
+            <w:pPr>
+              <w:widowControl w:val="0"/>
+              <w:autoSpaceDE w:val="0"/>
+              <w:autoSpaceDN w:val="0"/>
+              <w:adjustRightInd w:val="0"/>
+              <w:spacing w:before="0" w:line="240" w:lineRule="auto"/>
+              <w:rPr>
+                <w:rFonts w:ascii="BRH Malayalam Extra" w:hAnsi="BRH Malayalam Extra" w:cs="BRH Malayalam Extra"/>
+                <w:color w:val="000000"/>
+                <w:sz w:val="40"/>
+                <w:szCs w:val="40"/>
+              </w:rPr>
+            </w:pPr>
+            <w:r>
+              <w:rPr>
+                <w:rFonts w:ascii="BRH Malayalam Extra" w:hAnsi="BRH Malayalam Extra" w:cs="BRH Malayalam Extra"/>
+                <w:color w:val="000000"/>
+                <w:sz w:val="40"/>
+                <w:szCs w:val="40"/>
+              </w:rPr>
+              <w:t>B</w:t>
+            </w:r>
+            <w:r>
+              <w:rPr>
+                <w:rFonts w:ascii="BRH Malayalam Extra" w:hAnsi="BRH Malayalam Extra" w:cs="BRH Malayalam Extra"/>
+                <w:color w:val="000000"/>
+                <w:sz w:val="32"/>
+                <w:szCs w:val="40"/>
+              </w:rPr>
+              <w:t>–</w:t>
+            </w:r>
+            <w:r>
+              <w:rPr>
+                <w:rFonts w:ascii="BRH Malayalam Extra" w:hAnsi="BRH Malayalam Extra" w:cs="BRH Malayalam Extra"/>
+                <w:color w:val="000000"/>
+                <w:sz w:val="40"/>
+                <w:szCs w:val="40"/>
+              </w:rPr>
+              <w:t>t</w:t>
+            </w:r>
+            <w:r>
+              <w:rPr>
+                <w:rFonts w:ascii="BRH Malayalam Extra" w:hAnsi="BRH Malayalam Extra" w:cs="BRH Malayalam Extra"/>
+                <w:color w:val="000000"/>
+                <w:sz w:val="32"/>
+                <w:szCs w:val="40"/>
+              </w:rPr>
+              <w:t>–</w:t>
+            </w:r>
+            <w:r>
+              <w:rPr>
+                <w:rFonts w:ascii="BRH Malayalam Extra" w:hAnsi="BRH Malayalam Extra" w:cs="BRH Malayalam Extra"/>
+                <w:color w:val="000000"/>
+                <w:sz w:val="40"/>
+                <w:szCs w:val="40"/>
+              </w:rPr>
+              <w:t xml:space="preserve"> ¥</w:t>
+            </w:r>
+            <w:proofErr w:type="spellStart"/>
+            <w:r>
+              <w:rPr>
+                <w:rFonts w:ascii="BRH Malayalam Extra" w:hAnsi="BRH Malayalam Extra" w:cs="BRH Malayalam Extra"/>
+                <w:color w:val="000000"/>
+                <w:sz w:val="40"/>
+                <w:szCs w:val="40"/>
+              </w:rPr>
+              <w:t>i</w:t>
+            </w:r>
+            <w:proofErr w:type="spellEnd"/>
+            <w:r>
+              <w:rPr>
+                <w:rFonts w:ascii="BRH Malayalam Extra" w:hAnsi="BRH Malayalam Extra" w:cs="BRH Malayalam Extra"/>
+                <w:color w:val="000000"/>
+                <w:sz w:val="32"/>
+                <w:szCs w:val="40"/>
+              </w:rPr>
+              <w:t>–</w:t>
+            </w:r>
+            <w:proofErr w:type="spellStart"/>
+            <w:r>
+              <w:rPr>
+                <w:rFonts w:ascii="BRH Malayalam Extra" w:hAnsi="BRH Malayalam Extra" w:cs="BRH Malayalam Extra"/>
+                <w:sz w:val="40"/>
+                <w:szCs w:val="40"/>
+                <w:highlight w:val="green"/>
+              </w:rPr>
+              <w:t>c</w:t>
+            </w:r>
+            <w:r>
+              <w:rPr>
+                <w:rFonts w:ascii="BRH Malayalam Extra" w:hAnsi="BRH Malayalam Extra" w:cs="BRH Malayalam Extra"/>
+                <w:color w:val="000000"/>
+                <w:sz w:val="40"/>
+                <w:szCs w:val="40"/>
+              </w:rPr>
+              <w:t>jx</w:t>
+            </w:r>
+            <w:proofErr w:type="spellEnd"/>
+            <w:r>
+              <w:rPr>
+                <w:rFonts w:ascii="BRH Malayalam Extra" w:hAnsi="BRH Malayalam Extra" w:cs="BRH Malayalam Extra"/>
+                <w:color w:val="000000"/>
+                <w:sz w:val="40"/>
+                <w:szCs w:val="40"/>
+              </w:rPr>
+              <w:t xml:space="preserve">˜ | </w:t>
+            </w:r>
+          </w:p>
+          <w:p>
+            <w:pPr>
+              <w:widowControl w:val="0"/>
+              <w:autoSpaceDE w:val="0"/>
+              <w:autoSpaceDN w:val="0"/>
+              <w:adjustRightInd w:val="0"/>
+              <w:spacing w:before="0" w:line="240" w:lineRule="auto"/>
+              <w:rPr>
+                <w:rFonts w:ascii="BRH Malayalam Extra" w:hAnsi="BRH Malayalam Extra" w:cs="BRH Malayalam Extra"/>
+                <w:color w:val="000000"/>
+                <w:sz w:val="40"/>
+                <w:szCs w:val="40"/>
+              </w:rPr>
+            </w:pPr>
+            <w:r>
+              <w:rPr>
+                <w:rFonts w:ascii="BRH Malayalam Extra" w:hAnsi="BRH Malayalam Extra" w:cs="BRH Malayalam Extra"/>
+                <w:color w:val="000000"/>
+                <w:sz w:val="40"/>
+                <w:szCs w:val="40"/>
+              </w:rPr>
+              <w:t>¥</w:t>
+            </w:r>
+            <w:proofErr w:type="spellStart"/>
+            <w:r>
+              <w:rPr>
+                <w:rFonts w:ascii="BRH Malayalam Extra" w:hAnsi="BRH Malayalam Extra" w:cs="BRH Malayalam Extra"/>
+                <w:color w:val="000000"/>
+                <w:sz w:val="40"/>
+                <w:szCs w:val="40"/>
+              </w:rPr>
+              <w:t>i</w:t>
+            </w:r>
+            <w:proofErr w:type="spellEnd"/>
+            <w:r>
+              <w:rPr>
+                <w:rFonts w:ascii="BRH Malayalam Extra" w:hAnsi="BRH Malayalam Extra" w:cs="BRH Malayalam Extra"/>
+                <w:color w:val="000000"/>
+                <w:sz w:val="32"/>
+                <w:szCs w:val="40"/>
+              </w:rPr>
+              <w:t>–</w:t>
+            </w:r>
+            <w:proofErr w:type="spellStart"/>
+            <w:r>
+              <w:rPr>
+                <w:rFonts w:ascii="BRH Malayalam Extra" w:hAnsi="BRH Malayalam Extra" w:cs="BRH Malayalam Extra"/>
+                <w:sz w:val="40"/>
+                <w:szCs w:val="40"/>
+                <w:highlight w:val="green"/>
+              </w:rPr>
+              <w:t>c</w:t>
+            </w:r>
+            <w:r>
+              <w:rPr>
+                <w:rFonts w:ascii="BRH Malayalam Extra" w:hAnsi="BRH Malayalam Extra" w:cs="BRH Malayalam Extra"/>
+                <w:color w:val="000000"/>
+                <w:sz w:val="40"/>
+                <w:szCs w:val="40"/>
+              </w:rPr>
+              <w:t>jx</w:t>
+            </w:r>
+            <w:proofErr w:type="spellEnd"/>
+            <w:r>
+              <w:rPr>
+                <w:rFonts w:ascii="BRH Malayalam Extra" w:hAnsi="BRH Malayalam Extra" w:cs="BRH Malayalam Extra"/>
+                <w:color w:val="000000"/>
+                <w:sz w:val="32"/>
+                <w:szCs w:val="40"/>
+              </w:rPr>
+              <w:t>–</w:t>
+            </w:r>
+            <w:r>
+              <w:rPr>
+                <w:rFonts w:ascii="BRH Malayalam Extra" w:hAnsi="BRH Malayalam Extra" w:cs="BRH Malayalam Extra"/>
+                <w:color w:val="000000"/>
+                <w:sz w:val="40"/>
+                <w:szCs w:val="40"/>
+              </w:rPr>
+              <w:t xml:space="preserve"> ty |</w:t>
             </w:r>
           </w:p>
         </w:tc>
@@ -1283,47 +2400,24 @@
               <w:rPr>
                 <w:rFonts w:cs="Arial"/>
                 <w:b/>
-                <w:color w:val="000000"/>
-                <w:sz w:val="28"/>
-                <w:szCs w:val="32"/>
-              </w:rPr>
-            </w:pPr>
-            <w:r>
-              <w:rPr>
-                <w:rFonts w:cs="Arial"/>
-                <w:b/>
-                <w:color w:val="000000"/>
-                <w:sz w:val="28"/>
-                <w:szCs w:val="32"/>
-              </w:rPr>
-              <w:t>T.S.</w:t>
-            </w:r>
-            <w:r>
-              <w:rPr>
-                <w:rFonts w:cs="Arial"/>
-                <w:b/>
-                <w:color w:val="000000"/>
-                <w:sz w:val="28"/>
-                <w:szCs w:val="32"/>
-              </w:rPr>
-              <w:t>6.1.3.1</w:t>
-            </w:r>
-            <w:r>
-              <w:rPr>
-                <w:rFonts w:cs="Arial"/>
-                <w:b/>
-                <w:color w:val="000000"/>
-                <w:sz w:val="28"/>
-                <w:szCs w:val="32"/>
-              </w:rPr>
-              <w:t xml:space="preserve"> – </w:t>
-            </w:r>
-            <w:proofErr w:type="spellStart"/>
-            <w:r>
-              <w:rPr>
-                <w:rFonts w:cs="Arial"/>
-                <w:b/>
-                <w:color w:val="000000"/>
+                <w:sz w:val="28"/>
+                <w:szCs w:val="32"/>
+              </w:rPr>
+            </w:pPr>
+            <w:r>
+              <w:rPr>
+                <w:rFonts w:cs="Arial"/>
+                <w:b/>
+                <w:sz w:val="28"/>
+                <w:szCs w:val="32"/>
+              </w:rPr>
+              <w:t xml:space="preserve">T.S.6.1.2.5 – </w:t>
+            </w:r>
+            <w:proofErr w:type="spellStart"/>
+            <w:r>
+              <w:rPr>
+                <w:rFonts w:cs="Arial"/>
+                <w:b/>
                 <w:sz w:val="28"/>
                 <w:szCs w:val="32"/>
               </w:rPr>
@@ -1345,17 +2439,15 @@
               <w:rPr>
                 <w:rFonts w:cs="Arial"/>
                 <w:b/>
-                <w:color w:val="000000"/>
-                <w:sz w:val="28"/>
-                <w:szCs w:val="32"/>
-              </w:rPr>
-            </w:pPr>
-            <w:proofErr w:type="spellStart"/>
-            <w:r>
-              <w:rPr>
-                <w:rFonts w:cs="Arial"/>
-                <w:b/>
-                <w:color w:val="000000"/>
+                <w:sz w:val="28"/>
+                <w:szCs w:val="32"/>
+              </w:rPr>
+            </w:pPr>
+            <w:proofErr w:type="spellStart"/>
+            <w:r>
+              <w:rPr>
+                <w:rFonts w:cs="Arial"/>
+                <w:b/>
                 <w:sz w:val="28"/>
                 <w:szCs w:val="32"/>
               </w:rPr>
@@ -1366,7 +2458,6 @@
               <w:rPr>
                 <w:rFonts w:cs="Arial"/>
                 <w:b/>
-                <w:color w:val="000000"/>
                 <w:sz w:val="28"/>
                 <w:szCs w:val="32"/>
               </w:rPr>
@@ -1377,7 +2468,6 @@
               <w:rPr>
                 <w:rFonts w:cs="Arial"/>
                 <w:b/>
-                <w:color w:val="000000"/>
                 <w:sz w:val="28"/>
                 <w:szCs w:val="32"/>
               </w:rPr>
@@ -1388,21 +2478,543 @@
               <w:rPr>
                 <w:rFonts w:cs="Arial"/>
                 <w:b/>
-                <w:color w:val="000000"/>
-                <w:sz w:val="28"/>
-                <w:szCs w:val="32"/>
-              </w:rPr>
-              <w:t xml:space="preserve"> No.– </w:t>
-            </w:r>
-            <w:r>
-              <w:rPr>
-                <w:rFonts w:cs="Arial"/>
-                <w:b/>
-                <w:color w:val="000000"/>
-                <w:sz w:val="28"/>
-                <w:szCs w:val="32"/>
-              </w:rPr>
-              <w:t>7</w:t>
+                <w:sz w:val="28"/>
+                <w:szCs w:val="32"/>
+              </w:rPr>
+              <w:t xml:space="preserve"> No.– 47</w:t>
+            </w:r>
+          </w:p>
+          <w:p>
+            <w:pPr>
+              <w:widowControl w:val="0"/>
+              <w:tabs>
+                <w:tab w:val="left" w:pos="993"/>
+              </w:tabs>
+              <w:autoSpaceDE w:val="0"/>
+              <w:autoSpaceDN w:val="0"/>
+              <w:adjustRightInd w:val="0"/>
+              <w:spacing w:before="0" w:line="252" w:lineRule="auto"/>
+              <w:ind w:right="297"/>
+              <w:rPr>
+                <w:rFonts w:cs="Arial"/>
+                <w:b/>
+                <w:sz w:val="28"/>
+                <w:szCs w:val="32"/>
+              </w:rPr>
+            </w:pPr>
+            <w:proofErr w:type="spellStart"/>
+            <w:r>
+              <w:rPr>
+                <w:rFonts w:cs="Arial"/>
+                <w:b/>
+                <w:sz w:val="28"/>
+                <w:szCs w:val="32"/>
+              </w:rPr>
+              <w:t>Panchaati</w:t>
+            </w:r>
+            <w:proofErr w:type="spellEnd"/>
+            <w:r>
+              <w:rPr>
+                <w:rFonts w:cs="Arial"/>
+                <w:b/>
+                <w:sz w:val="28"/>
+                <w:szCs w:val="32"/>
+              </w:rPr>
+              <w:t xml:space="preserve"> No</w:t>
+            </w:r>
+            <w:r>
+              <w:rPr>
+                <w:rFonts w:cs="Arial"/>
+                <w:b/>
+                <w:szCs w:val="32"/>
+              </w:rPr>
+              <w:t xml:space="preserve">. - </w:t>
+            </w:r>
+            <w:r>
+              <w:rPr>
+                <w:rFonts w:cs="Arial"/>
+                <w:b/>
+                <w:sz w:val="28"/>
+                <w:szCs w:val="32"/>
+              </w:rPr>
+              <w:t>14</w:t>
+            </w:r>
+          </w:p>
+        </w:tc>
+        <w:tc>
+          <w:tcPr>
+            <w:tcW w:w="4738" w:type="dxa"/>
+          </w:tcPr>
+          <w:p>
+            <w:pPr>
+              <w:widowControl w:val="0"/>
+              <w:autoSpaceDE w:val="0"/>
+              <w:autoSpaceDN w:val="0"/>
+              <w:adjustRightInd w:val="0"/>
+              <w:spacing w:before="0" w:line="240" w:lineRule="auto"/>
+              <w:rPr>
+                <w:rFonts w:ascii="BRH Malayalam Extra" w:hAnsi="BRH Malayalam Extra" w:cs="BRH Malayalam Extra"/>
+                <w:color w:val="000000"/>
+                <w:sz w:val="40"/>
+                <w:szCs w:val="40"/>
+              </w:rPr>
+            </w:pPr>
+            <w:r>
+              <w:rPr>
+                <w:rFonts w:ascii="BRH Malayalam Extra" w:hAnsi="BRH Malayalam Extra" w:cs="BRH Malayalam Extra"/>
+                <w:color w:val="000000"/>
+                <w:sz w:val="40"/>
+                <w:szCs w:val="40"/>
+              </w:rPr>
+              <w:t>G</w:t>
+            </w:r>
+            <w:r>
+              <w:rPr>
+                <w:rFonts w:ascii="BRH Malayalam Extra" w:hAnsi="BRH Malayalam Extra" w:cs="BRH Malayalam Extra"/>
+                <w:color w:val="000000"/>
+                <w:sz w:val="32"/>
+                <w:szCs w:val="40"/>
+              </w:rPr>
+              <w:t>–</w:t>
+            </w:r>
+            <w:r>
+              <w:rPr>
+                <w:rFonts w:ascii="BRH Malayalam Extra" w:hAnsi="BRH Malayalam Extra" w:cs="BRH Malayalam Extra"/>
+                <w:color w:val="000000"/>
+                <w:sz w:val="40"/>
+                <w:szCs w:val="40"/>
+              </w:rPr>
+              <w:t>¤¤</w:t>
+            </w:r>
+            <w:proofErr w:type="spellStart"/>
+            <w:r>
+              <w:rPr>
+                <w:rFonts w:ascii="BRH Malayalam Extra" w:hAnsi="BRH Malayalam Extra" w:cs="BRH Malayalam Extra"/>
+                <w:color w:val="000000"/>
+                <w:sz w:val="40"/>
+                <w:szCs w:val="40"/>
+              </w:rPr>
+              <w:t>pd˜I</w:t>
+            </w:r>
+            <w:proofErr w:type="spellEnd"/>
+            <w:r>
+              <w:rPr>
+                <w:rFonts w:ascii="BRH Malayalam Extra" w:hAnsi="BRH Malayalam Extra" w:cs="BRH Malayalam Extra"/>
+                <w:color w:val="000000"/>
+                <w:sz w:val="40"/>
+                <w:szCs w:val="40"/>
+              </w:rPr>
+              <w:t xml:space="preserve"> | </w:t>
+            </w:r>
+          </w:p>
+          <w:p>
+            <w:pPr>
+              <w:spacing w:before="0" w:line="240" w:lineRule="auto"/>
+              <w:rPr>
+                <w:rFonts w:ascii="BRH Malayalam Extra" w:hAnsi="BRH Malayalam Extra" w:cs="BRH Malayalam Extra"/>
+                <w:color w:val="000000"/>
+                <w:sz w:val="40"/>
+                <w:szCs w:val="40"/>
+              </w:rPr>
+            </w:pPr>
+            <w:r>
+              <w:rPr>
+                <w:rFonts w:ascii="BRH Malayalam Extra" w:hAnsi="BRH Malayalam Extra" w:cs="BRH Malayalam Extra"/>
+                <w:color w:val="000000"/>
+                <w:sz w:val="40"/>
+                <w:szCs w:val="40"/>
+              </w:rPr>
+              <w:t>G</w:t>
+            </w:r>
+            <w:r>
+              <w:rPr>
+                <w:rFonts w:ascii="BRH Malayalam Extra" w:hAnsi="BRH Malayalam Extra" w:cs="BRH Malayalam Extra"/>
+                <w:color w:val="000000"/>
+                <w:sz w:val="32"/>
+                <w:szCs w:val="40"/>
+              </w:rPr>
+              <w:t>–</w:t>
+            </w:r>
+            <w:r>
+              <w:rPr>
+                <w:rFonts w:ascii="BRH Malayalam Extra" w:hAnsi="BRH Malayalam Extra" w:cs="BRH Malayalam Extra"/>
+                <w:color w:val="000000"/>
+                <w:sz w:val="40"/>
+                <w:szCs w:val="40"/>
+                <w:highlight w:val="yellow"/>
+              </w:rPr>
+              <w:t>dx</w:t>
+            </w:r>
+            <w:r>
+              <w:rPr>
+                <w:rFonts w:ascii="BRH Malayalam Extra" w:hAnsi="BRH Malayalam Extra" w:cs="BRH Malayalam Extra"/>
+                <w:color w:val="000000"/>
+                <w:sz w:val="32"/>
+                <w:szCs w:val="40"/>
+              </w:rPr>
+              <w:t>–</w:t>
+            </w:r>
+            <w:proofErr w:type="spellStart"/>
+            <w:r>
+              <w:rPr>
+                <w:rFonts w:ascii="BRH Devanagari Extra" w:hAnsi="BRH Devanagari Extra" w:cs="BRH Malayalam Extra"/>
+                <w:color w:val="000000"/>
+                <w:sz w:val="36"/>
+                <w:szCs w:val="40"/>
+              </w:rPr>
+              <w:t>óè</w:t>
+            </w:r>
+            <w:proofErr w:type="spellEnd"/>
+            <w:r>
+              <w:rPr>
+                <w:rFonts w:ascii="BRH Malayalam Extra" w:hAnsi="BRH Malayalam Extra" w:cs="BRH Malayalam Extra"/>
+                <w:color w:val="000000"/>
+                <w:sz w:val="32"/>
+                <w:szCs w:val="40"/>
+              </w:rPr>
+              <w:t>–</w:t>
+            </w:r>
+            <w:r>
+              <w:rPr>
+                <w:rFonts w:ascii="BRH Malayalam Extra" w:hAnsi="BRH Malayalam Extra" w:cs="BRH Malayalam Extra"/>
+                <w:color w:val="000000"/>
+                <w:sz w:val="40"/>
+                <w:szCs w:val="40"/>
+              </w:rPr>
+              <w:t xml:space="preserve"> </w:t>
+            </w:r>
+            <w:proofErr w:type="spellStart"/>
+            <w:r>
+              <w:rPr>
+                <w:rFonts w:ascii="BRH Malayalam Extra" w:hAnsi="BRH Malayalam Extra" w:cs="BRH Malayalam Extra"/>
+                <w:color w:val="000000"/>
+                <w:sz w:val="40"/>
+                <w:szCs w:val="40"/>
+              </w:rPr>
+              <w:t>sªp</w:t>
+            </w:r>
+            <w:proofErr w:type="spellEnd"/>
+            <w:r>
+              <w:rPr>
+                <w:rFonts w:ascii="BRH Malayalam Extra" w:hAnsi="BRH Malayalam Extra" w:cs="BRH Malayalam Extra"/>
+                <w:color w:val="000000"/>
+                <w:sz w:val="40"/>
+                <w:szCs w:val="40"/>
+              </w:rPr>
+              <w:t>—</w:t>
+            </w:r>
+            <w:proofErr w:type="spellStart"/>
+            <w:r>
+              <w:rPr>
+                <w:rFonts w:ascii="BRH Malayalam Extra" w:hAnsi="BRH Malayalam Extra" w:cs="BRH Malayalam Extra"/>
+                <w:color w:val="000000"/>
+                <w:sz w:val="40"/>
+                <w:szCs w:val="40"/>
+              </w:rPr>
+              <w:t>jx</w:t>
+            </w:r>
+            <w:proofErr w:type="spellEnd"/>
+            <w:r>
+              <w:rPr>
+                <w:rFonts w:ascii="BRH Malayalam Extra" w:hAnsi="BRH Malayalam Extra" w:cs="BRH Malayalam Extra"/>
+                <w:color w:val="000000"/>
+                <w:sz w:val="40"/>
+                <w:szCs w:val="40"/>
+              </w:rPr>
+              <w:t xml:space="preserve"> |</w:t>
+            </w:r>
+          </w:p>
+        </w:tc>
+        <w:tc>
+          <w:tcPr>
+            <w:tcW w:w="5220" w:type="dxa"/>
+          </w:tcPr>
+          <w:p>
+            <w:pPr>
+              <w:widowControl w:val="0"/>
+              <w:autoSpaceDE w:val="0"/>
+              <w:autoSpaceDN w:val="0"/>
+              <w:adjustRightInd w:val="0"/>
+              <w:spacing w:before="0" w:line="240" w:lineRule="auto"/>
+              <w:rPr>
+                <w:rFonts w:ascii="BRH Malayalam Extra" w:hAnsi="BRH Malayalam Extra" w:cs="BRH Malayalam Extra"/>
+                <w:color w:val="000000"/>
+                <w:sz w:val="40"/>
+                <w:szCs w:val="40"/>
+              </w:rPr>
+            </w:pPr>
+            <w:r>
+              <w:rPr>
+                <w:rFonts w:ascii="BRH Malayalam Extra" w:hAnsi="BRH Malayalam Extra" w:cs="BRH Malayalam Extra"/>
+                <w:color w:val="000000"/>
+                <w:sz w:val="40"/>
+                <w:szCs w:val="40"/>
+              </w:rPr>
+              <w:t>G</w:t>
+            </w:r>
+            <w:r>
+              <w:rPr>
+                <w:rFonts w:ascii="BRH Malayalam Extra" w:hAnsi="BRH Malayalam Extra" w:cs="BRH Malayalam Extra"/>
+                <w:color w:val="000000"/>
+                <w:sz w:val="32"/>
+                <w:szCs w:val="40"/>
+              </w:rPr>
+              <w:t>–</w:t>
+            </w:r>
+            <w:r>
+              <w:rPr>
+                <w:rFonts w:ascii="BRH Malayalam Extra" w:hAnsi="BRH Malayalam Extra" w:cs="BRH Malayalam Extra"/>
+                <w:color w:val="000000"/>
+                <w:sz w:val="40"/>
+                <w:szCs w:val="40"/>
+              </w:rPr>
+              <w:t>¤¤</w:t>
+            </w:r>
+            <w:proofErr w:type="spellStart"/>
+            <w:r>
+              <w:rPr>
+                <w:rFonts w:ascii="BRH Malayalam Extra" w:hAnsi="BRH Malayalam Extra" w:cs="BRH Malayalam Extra"/>
+                <w:color w:val="000000"/>
+                <w:sz w:val="40"/>
+                <w:szCs w:val="40"/>
+              </w:rPr>
+              <w:t>pd˜I</w:t>
+            </w:r>
+            <w:proofErr w:type="spellEnd"/>
+            <w:r>
+              <w:rPr>
+                <w:rFonts w:ascii="BRH Malayalam Extra" w:hAnsi="BRH Malayalam Extra" w:cs="BRH Malayalam Extra"/>
+                <w:color w:val="000000"/>
+                <w:sz w:val="40"/>
+                <w:szCs w:val="40"/>
+              </w:rPr>
+              <w:t xml:space="preserve"> | </w:t>
+            </w:r>
+          </w:p>
+          <w:p>
+            <w:pPr>
+              <w:spacing w:before="0" w:line="240" w:lineRule="auto"/>
+              <w:rPr>
+                <w:rFonts w:ascii="BRH Malayalam Extra" w:hAnsi="BRH Malayalam Extra" w:cs="BRH Malayalam Extra"/>
+                <w:color w:val="000000"/>
+                <w:sz w:val="40"/>
+                <w:szCs w:val="40"/>
+              </w:rPr>
+            </w:pPr>
+            <w:r>
+              <w:rPr>
+                <w:rFonts w:ascii="BRH Malayalam Extra" w:hAnsi="BRH Malayalam Extra" w:cs="BRH Malayalam Extra"/>
+                <w:color w:val="000000"/>
+                <w:sz w:val="40"/>
+                <w:szCs w:val="40"/>
+              </w:rPr>
+              <w:t>G</w:t>
+            </w:r>
+            <w:r>
+              <w:rPr>
+                <w:rFonts w:ascii="BRH Malayalam Extra" w:hAnsi="BRH Malayalam Extra" w:cs="BRH Malayalam Extra"/>
+                <w:color w:val="000000"/>
+                <w:sz w:val="32"/>
+                <w:szCs w:val="40"/>
+              </w:rPr>
+              <w:t>–</w:t>
+            </w:r>
+            <w:r>
+              <w:rPr>
+                <w:rFonts w:ascii="BRH Malayalam Extra" w:hAnsi="BRH Malayalam Extra" w:cs="BRH Malayalam Extra"/>
+                <w:color w:val="000000"/>
+                <w:sz w:val="40"/>
+                <w:szCs w:val="40"/>
+                <w:highlight w:val="green"/>
+              </w:rPr>
+              <w:t>d</w:t>
+            </w:r>
+            <w:r>
+              <w:rPr>
+                <w:rFonts w:ascii="BRH Malayalam Extra" w:hAnsi="BRH Malayalam Extra" w:cs="BRH Malayalam Extra"/>
+                <w:color w:val="000000"/>
+                <w:sz w:val="32"/>
+                <w:szCs w:val="40"/>
+              </w:rPr>
+              <w:t>–</w:t>
+            </w:r>
+            <w:proofErr w:type="spellStart"/>
+            <w:r>
+              <w:rPr>
+                <w:rFonts w:ascii="BRH Devanagari Extra" w:hAnsi="BRH Devanagari Extra" w:cs="BRH Malayalam Extra"/>
+                <w:color w:val="000000"/>
+                <w:sz w:val="36"/>
+                <w:szCs w:val="40"/>
+              </w:rPr>
+              <w:t>óè</w:t>
+            </w:r>
+            <w:proofErr w:type="spellEnd"/>
+            <w:r>
+              <w:rPr>
+                <w:rFonts w:ascii="BRH Malayalam Extra" w:hAnsi="BRH Malayalam Extra" w:cs="BRH Malayalam Extra"/>
+                <w:color w:val="000000"/>
+                <w:sz w:val="32"/>
+                <w:szCs w:val="40"/>
+              </w:rPr>
+              <w:t>–</w:t>
+            </w:r>
+            <w:r>
+              <w:rPr>
+                <w:rFonts w:ascii="BRH Malayalam Extra" w:hAnsi="BRH Malayalam Extra" w:cs="BRH Malayalam Extra"/>
+                <w:color w:val="000000"/>
+                <w:sz w:val="40"/>
+                <w:szCs w:val="40"/>
+              </w:rPr>
+              <w:t xml:space="preserve"> </w:t>
+            </w:r>
+            <w:proofErr w:type="spellStart"/>
+            <w:r>
+              <w:rPr>
+                <w:rFonts w:ascii="BRH Malayalam Extra" w:hAnsi="BRH Malayalam Extra" w:cs="BRH Malayalam Extra"/>
+                <w:color w:val="000000"/>
+                <w:sz w:val="40"/>
+                <w:szCs w:val="40"/>
+              </w:rPr>
+              <w:t>sªp</w:t>
+            </w:r>
+            <w:proofErr w:type="spellEnd"/>
+            <w:r>
+              <w:rPr>
+                <w:rFonts w:ascii="BRH Malayalam Extra" w:hAnsi="BRH Malayalam Extra" w:cs="BRH Malayalam Extra"/>
+                <w:color w:val="000000"/>
+                <w:sz w:val="40"/>
+                <w:szCs w:val="40"/>
+              </w:rPr>
+              <w:t>—</w:t>
+            </w:r>
+            <w:proofErr w:type="spellStart"/>
+            <w:r>
+              <w:rPr>
+                <w:rFonts w:ascii="BRH Malayalam Extra" w:hAnsi="BRH Malayalam Extra" w:cs="BRH Malayalam Extra"/>
+                <w:color w:val="000000"/>
+                <w:sz w:val="40"/>
+                <w:szCs w:val="40"/>
+              </w:rPr>
+              <w:t>jx</w:t>
+            </w:r>
+            <w:proofErr w:type="spellEnd"/>
+            <w:r>
+              <w:rPr>
+                <w:rFonts w:ascii="BRH Malayalam Extra" w:hAnsi="BRH Malayalam Extra" w:cs="BRH Malayalam Extra"/>
+                <w:color w:val="000000"/>
+                <w:sz w:val="40"/>
+                <w:szCs w:val="40"/>
+              </w:rPr>
+              <w:t xml:space="preserve"> |</w:t>
+            </w:r>
+          </w:p>
+        </w:tc>
+      </w:tr>
+      <w:tr>
+        <w:trPr>
+          <w:trHeight w:val="1489"/>
+        </w:trPr>
+        <w:tc>
+          <w:tcPr>
+            <w:tcW w:w="3877" w:type="dxa"/>
+          </w:tcPr>
+          <w:p>
+            <w:pPr>
+              <w:widowControl w:val="0"/>
+              <w:tabs>
+                <w:tab w:val="left" w:pos="993"/>
+              </w:tabs>
+              <w:autoSpaceDE w:val="0"/>
+              <w:autoSpaceDN w:val="0"/>
+              <w:adjustRightInd w:val="0"/>
+              <w:spacing w:before="0" w:line="252" w:lineRule="auto"/>
+              <w:ind w:right="297"/>
+              <w:rPr>
+                <w:rFonts w:cs="Arial"/>
+                <w:b/>
+                <w:sz w:val="28"/>
+                <w:szCs w:val="32"/>
+              </w:rPr>
+            </w:pPr>
+            <w:r>
+              <w:rPr>
+                <w:rFonts w:cs="Arial"/>
+                <w:b/>
+                <w:sz w:val="28"/>
+                <w:szCs w:val="32"/>
+              </w:rPr>
+              <w:lastRenderedPageBreak/>
+              <w:t xml:space="preserve">T.S.6.1.3.1 – </w:t>
+            </w:r>
+            <w:proofErr w:type="spellStart"/>
+            <w:r>
+              <w:rPr>
+                <w:rFonts w:cs="Arial"/>
+                <w:b/>
+                <w:sz w:val="28"/>
+                <w:szCs w:val="32"/>
+              </w:rPr>
+              <w:t>Kramam</w:t>
+            </w:r>
+            <w:proofErr w:type="spellEnd"/>
+          </w:p>
+          <w:p>
+            <w:pPr>
+              <w:widowControl w:val="0"/>
+              <w:tabs>
+                <w:tab w:val="left" w:pos="993"/>
+              </w:tabs>
+              <w:autoSpaceDE w:val="0"/>
+              <w:autoSpaceDN w:val="0"/>
+              <w:adjustRightInd w:val="0"/>
+              <w:spacing w:before="0" w:line="252" w:lineRule="auto"/>
+              <w:ind w:right="297"/>
+              <w:rPr>
+                <w:rFonts w:cs="Arial"/>
+                <w:b/>
+                <w:sz w:val="28"/>
+                <w:szCs w:val="32"/>
+              </w:rPr>
+            </w:pPr>
+            <w:proofErr w:type="spellStart"/>
+            <w:r>
+              <w:rPr>
+                <w:rFonts w:cs="Arial"/>
+                <w:b/>
+                <w:sz w:val="28"/>
+                <w:szCs w:val="32"/>
+              </w:rPr>
+              <w:t>Krama</w:t>
+            </w:r>
+            <w:proofErr w:type="spellEnd"/>
+            <w:r>
+              <w:rPr>
+                <w:rFonts w:cs="Arial"/>
+                <w:b/>
+                <w:sz w:val="28"/>
+                <w:szCs w:val="32"/>
+              </w:rPr>
+              <w:t xml:space="preserve"> </w:t>
+            </w:r>
+            <w:proofErr w:type="spellStart"/>
+            <w:r>
+              <w:rPr>
+                <w:rFonts w:cs="Arial"/>
+                <w:b/>
+                <w:sz w:val="28"/>
+                <w:szCs w:val="32"/>
+              </w:rPr>
+              <w:t>Vaakyam</w:t>
+            </w:r>
+            <w:proofErr w:type="spellEnd"/>
+            <w:r>
+              <w:rPr>
+                <w:rFonts w:cs="Arial"/>
+                <w:b/>
+                <w:sz w:val="28"/>
+                <w:szCs w:val="32"/>
+              </w:rPr>
+              <w:t xml:space="preserve"> No.– 7</w:t>
             </w:r>
           </w:p>
           <w:p>
@@ -1425,7 +3037,6 @@
               <w:rPr>
                 <w:rFonts w:cs="Arial"/>
                 <w:b/>
-                <w:color w:val="000000"/>
                 <w:sz w:val="28"/>
                 <w:szCs w:val="32"/>
               </w:rPr>
@@ -1436,7 +3047,6 @@
               <w:rPr>
                 <w:rFonts w:cs="Arial"/>
                 <w:b/>
-                <w:color w:val="000000"/>
                 <w:sz w:val="28"/>
                 <w:szCs w:val="32"/>
               </w:rPr>
@@ -1446,7 +3056,6 @@
               <w:rPr>
                 <w:rFonts w:cs="Arial"/>
                 <w:b/>
-                <w:color w:val="000000"/>
                 <w:szCs w:val="32"/>
               </w:rPr>
               <w:t xml:space="preserve">. - </w:t>
@@ -1455,21 +3064,10 @@
               <w:rPr>
                 <w:rFonts w:cs="Arial"/>
                 <w:b/>
-                <w:color w:val="000000"/>
-                <w:sz w:val="28"/>
-                <w:szCs w:val="32"/>
-              </w:rPr>
-              <w:t>1</w:t>
-            </w:r>
-            <w:r>
-              <w:rPr>
-                <w:rFonts w:cs="Arial"/>
-                <w:b/>
-                <w:color w:val="000000"/>
-                <w:sz w:val="28"/>
-                <w:szCs w:val="32"/>
-              </w:rPr>
-              <w:t>7</w:t>
+                <w:sz w:val="28"/>
+                <w:szCs w:val="32"/>
+              </w:rPr>
+              <w:t>17</w:t>
             </w:r>
           </w:p>
         </w:tc>
@@ -1809,36 +3407,36 @@
               <w:rPr>
                 <w:rFonts w:cs="Arial"/>
                 <w:b/>
-                <w:color w:val="000000"/>
-                <w:sz w:val="28"/>
-                <w:szCs w:val="32"/>
-              </w:rPr>
-            </w:pPr>
-            <w:r>
-              <w:rPr>
-                <w:rFonts w:cs="Arial"/>
-                <w:b/>
-                <w:color w:val="000000"/>
-                <w:sz w:val="28"/>
-                <w:szCs w:val="32"/>
-              </w:rPr>
-              <w:t>T.S.</w:t>
-            </w:r>
-            <w:r>
-              <w:rPr>
-                <w:rFonts w:cs="Arial"/>
-                <w:b/>
-                <w:color w:val="000000"/>
-                <w:sz w:val="28"/>
-                <w:szCs w:val="32"/>
-              </w:rPr>
-              <w:t>6.1.6.1</w:t>
-            </w:r>
-            <w:r>
-              <w:rPr>
-                <w:rFonts w:cs="Arial"/>
-                <w:b/>
-                <w:color w:val="000000"/>
+                <w:color w:val="FF0000"/>
+                <w:sz w:val="28"/>
+                <w:szCs w:val="32"/>
+              </w:rPr>
+            </w:pPr>
+            <w:r>
+              <w:rPr>
+                <w:rFonts w:cs="Arial"/>
+                <w:b/>
+                <w:color w:val="FF0000"/>
+                <w:sz w:val="28"/>
+                <w:szCs w:val="32"/>
+              </w:rPr>
+              <w:t>T.S.6.1.</w:t>
+            </w:r>
+            <w:r>
+              <w:rPr>
+                <w:rFonts w:cs="Arial"/>
+                <w:b/>
+                <w:color w:val="FF0000"/>
+                <w:sz w:val="28"/>
+                <w:szCs w:val="32"/>
+              </w:rPr>
+              <w:t>3.1</w:t>
+            </w:r>
+            <w:r>
+              <w:rPr>
+                <w:rFonts w:cs="Arial"/>
+                <w:b/>
+                <w:color w:val="FF0000"/>
                 <w:sz w:val="28"/>
                 <w:szCs w:val="32"/>
               </w:rPr>
@@ -1849,7 +3447,7 @@
               <w:rPr>
                 <w:rFonts w:cs="Arial"/>
                 <w:b/>
-                <w:color w:val="000000"/>
+                <w:color w:val="FF0000"/>
                 <w:sz w:val="28"/>
                 <w:szCs w:val="32"/>
               </w:rPr>
@@ -1871,17 +3469,17 @@
               <w:rPr>
                 <w:rFonts w:cs="Arial"/>
                 <w:b/>
-                <w:color w:val="000000"/>
-                <w:sz w:val="28"/>
-                <w:szCs w:val="32"/>
-              </w:rPr>
-            </w:pPr>
-            <w:proofErr w:type="spellStart"/>
-            <w:r>
-              <w:rPr>
-                <w:rFonts w:cs="Arial"/>
-                <w:b/>
-                <w:color w:val="000000"/>
+                <w:color w:val="FF0000"/>
+                <w:sz w:val="28"/>
+                <w:szCs w:val="32"/>
+              </w:rPr>
+            </w:pPr>
+            <w:proofErr w:type="spellStart"/>
+            <w:r>
+              <w:rPr>
+                <w:rFonts w:cs="Arial"/>
+                <w:b/>
+                <w:color w:val="FF0000"/>
                 <w:sz w:val="28"/>
                 <w:szCs w:val="32"/>
               </w:rPr>
@@ -1892,7 +3490,7 @@
               <w:rPr>
                 <w:rFonts w:cs="Arial"/>
                 <w:b/>
-                <w:color w:val="000000"/>
+                <w:color w:val="FF0000"/>
                 <w:sz w:val="28"/>
                 <w:szCs w:val="32"/>
               </w:rPr>
@@ -1903,7 +3501,7 @@
               <w:rPr>
                 <w:rFonts w:cs="Arial"/>
                 <w:b/>
-                <w:color w:val="000000"/>
+                <w:color w:val="FF0000"/>
                 <w:sz w:val="28"/>
                 <w:szCs w:val="32"/>
               </w:rPr>
@@ -1914,21 +3512,404 @@
               <w:rPr>
                 <w:rFonts w:cs="Arial"/>
                 <w:b/>
-                <w:color w:val="000000"/>
-                <w:sz w:val="28"/>
-                <w:szCs w:val="32"/>
-              </w:rPr>
-              <w:t xml:space="preserve"> No.– </w:t>
-            </w:r>
-            <w:r>
-              <w:rPr>
-                <w:rFonts w:cs="Arial"/>
-                <w:b/>
-                <w:color w:val="000000"/>
-                <w:sz w:val="28"/>
-                <w:szCs w:val="32"/>
-              </w:rPr>
-              <w:t>25</w:t>
+                <w:color w:val="FF0000"/>
+                <w:sz w:val="28"/>
+                <w:szCs w:val="32"/>
+              </w:rPr>
+              <w:t xml:space="preserve"> No.– 1</w:t>
+            </w:r>
+            <w:r>
+              <w:rPr>
+                <w:rFonts w:cs="Arial"/>
+                <w:b/>
+                <w:color w:val="FF0000"/>
+                <w:sz w:val="28"/>
+                <w:szCs w:val="32"/>
+              </w:rPr>
+              <w:t>9</w:t>
+            </w:r>
+          </w:p>
+          <w:p>
+            <w:pPr>
+              <w:widowControl w:val="0"/>
+              <w:tabs>
+                <w:tab w:val="left" w:pos="993"/>
+              </w:tabs>
+              <w:autoSpaceDE w:val="0"/>
+              <w:autoSpaceDN w:val="0"/>
+              <w:adjustRightInd w:val="0"/>
+              <w:spacing w:before="0" w:line="252" w:lineRule="auto"/>
+              <w:ind w:right="297"/>
+              <w:rPr>
+                <w:rFonts w:cs="Arial"/>
+                <w:b/>
+                <w:sz w:val="28"/>
+                <w:szCs w:val="32"/>
+              </w:rPr>
+            </w:pPr>
+            <w:proofErr w:type="spellStart"/>
+            <w:r>
+              <w:rPr>
+                <w:rFonts w:cs="Arial"/>
+                <w:b/>
+                <w:color w:val="FF0000"/>
+                <w:sz w:val="28"/>
+                <w:szCs w:val="32"/>
+              </w:rPr>
+              <w:t>Panchaati</w:t>
+            </w:r>
+            <w:proofErr w:type="spellEnd"/>
+            <w:r>
+              <w:rPr>
+                <w:rFonts w:cs="Arial"/>
+                <w:b/>
+                <w:color w:val="FF0000"/>
+                <w:sz w:val="28"/>
+                <w:szCs w:val="32"/>
+              </w:rPr>
+              <w:t xml:space="preserve"> No</w:t>
+            </w:r>
+            <w:r>
+              <w:rPr>
+                <w:rFonts w:cs="Arial"/>
+                <w:b/>
+                <w:color w:val="FF0000"/>
+                <w:szCs w:val="32"/>
+              </w:rPr>
+              <w:t xml:space="preserve">. - </w:t>
+            </w:r>
+            <w:r>
+              <w:rPr>
+                <w:rFonts w:cs="Arial"/>
+                <w:b/>
+                <w:color w:val="FF0000"/>
+                <w:sz w:val="28"/>
+                <w:szCs w:val="32"/>
+              </w:rPr>
+              <w:t>17</w:t>
+            </w:r>
+          </w:p>
+        </w:tc>
+        <w:tc>
+          <w:tcPr>
+            <w:tcW w:w="4738" w:type="dxa"/>
+          </w:tcPr>
+          <w:p>
+            <w:pPr>
+              <w:spacing w:before="0" w:line="240" w:lineRule="auto"/>
+              <w:rPr>
+                <w:rFonts w:ascii="BRH Malayalam Extra" w:hAnsi="BRH Malayalam Extra" w:cs="BRH Malayalam Extra"/>
+                <w:color w:val="000000"/>
+                <w:sz w:val="40"/>
+                <w:szCs w:val="40"/>
+              </w:rPr>
+            </w:pPr>
+            <w:r>
+              <w:rPr>
+                <w:rFonts w:ascii="BRH Malayalam Extra" w:hAnsi="BRH Malayalam Extra" w:cs="BRH Malayalam Extra"/>
+                <w:sz w:val="40"/>
+                <w:szCs w:val="40"/>
+              </w:rPr>
+              <w:t>C</w:t>
+            </w:r>
+            <w:r>
+              <w:rPr>
+                <w:rFonts w:ascii="BRH Malayalam Extra" w:hAnsi="BRH Malayalam Extra" w:cs="BRH Malayalam Extra"/>
+                <w:sz w:val="32"/>
+                <w:szCs w:val="40"/>
+              </w:rPr>
+              <w:t>–</w:t>
+            </w:r>
+            <w:r>
+              <w:rPr>
+                <w:rFonts w:ascii="BRH Malayalam Extra" w:hAnsi="BRH Malayalam Extra" w:cs="BRH Malayalam Extra"/>
+                <w:sz w:val="40"/>
+                <w:szCs w:val="40"/>
+              </w:rPr>
+              <w:t>¥</w:t>
+            </w:r>
+            <w:proofErr w:type="spellStart"/>
+            <w:r>
+              <w:rPr>
+                <w:rFonts w:ascii="BRH Malayalam Extra" w:hAnsi="BRH Malayalam Extra" w:cs="BRH Malayalam Extra"/>
+                <w:sz w:val="40"/>
+                <w:szCs w:val="40"/>
+              </w:rPr>
+              <w:t>i</w:t>
+            </w:r>
+            <w:proofErr w:type="spellEnd"/>
+            <w:r>
+              <w:rPr>
+                <w:rFonts w:ascii="BRH Malayalam Extra" w:hAnsi="BRH Malayalam Extra" w:cs="BRH Malayalam Extra"/>
+                <w:sz w:val="40"/>
+                <w:szCs w:val="40"/>
+              </w:rPr>
+              <w:t xml:space="preserve"> </w:t>
+            </w:r>
+            <w:proofErr w:type="spellStart"/>
+            <w:r>
+              <w:rPr>
+                <w:rFonts w:ascii="BRH Malayalam Extra" w:hAnsi="BRH Malayalam Extra" w:cs="BRH Malayalam Extra"/>
+                <w:sz w:val="40"/>
+                <w:szCs w:val="40"/>
+              </w:rPr>
+              <w:t>C</w:t>
+            </w:r>
+            <w:r>
+              <w:rPr>
+                <w:rFonts w:ascii="BRH Malayalam Extra" w:hAnsi="BRH Malayalam Extra" w:cs="BRH Malayalam Extra"/>
+                <w:sz w:val="40"/>
+                <w:szCs w:val="40"/>
+                <w:highlight w:val="yellow"/>
+              </w:rPr>
+              <w:t>Zz</w:t>
+            </w:r>
+            <w:proofErr w:type="spellEnd"/>
+            <w:r>
+              <w:rPr>
+                <w:rFonts w:ascii="BRH Malayalam Extra" w:hAnsi="BRH Malayalam Extra" w:cs="BRH Malayalam Extra"/>
+                <w:sz w:val="40"/>
+                <w:szCs w:val="40"/>
+              </w:rPr>
+              <w:t>—¥</w:t>
+            </w:r>
+            <w:proofErr w:type="spellStart"/>
+            <w:r>
+              <w:rPr>
+                <w:rFonts w:ascii="BRH Malayalam Extra" w:hAnsi="BRH Malayalam Extra" w:cs="BRH Malayalam Extra"/>
+                <w:sz w:val="40"/>
+                <w:szCs w:val="40"/>
+              </w:rPr>
+              <w:t>i</w:t>
+            </w:r>
+            <w:proofErr w:type="spellEnd"/>
+            <w:r>
+              <w:rPr>
+                <w:rFonts w:ascii="BRH Malayalam Extra" w:hAnsi="BRH Malayalam Extra" w:cs="BRH Malayalam Extra"/>
+                <w:sz w:val="40"/>
+                <w:szCs w:val="40"/>
+              </w:rPr>
+              <w:t xml:space="preserve"> |</w:t>
+            </w:r>
+          </w:p>
+        </w:tc>
+        <w:tc>
+          <w:tcPr>
+            <w:tcW w:w="5220" w:type="dxa"/>
+          </w:tcPr>
+          <w:p>
+            <w:pPr>
+              <w:spacing w:before="0" w:line="240" w:lineRule="auto"/>
+              <w:rPr>
+                <w:rFonts w:ascii="BRH Malayalam Extra" w:hAnsi="BRH Malayalam Extra" w:cs="BRH Malayalam Extra"/>
+                <w:color w:val="000000"/>
+                <w:sz w:val="40"/>
+                <w:szCs w:val="40"/>
+              </w:rPr>
+            </w:pPr>
+            <w:r>
+              <w:rPr>
+                <w:rFonts w:ascii="BRH Malayalam Extra" w:hAnsi="BRH Malayalam Extra" w:cs="BRH Malayalam Extra"/>
+                <w:sz w:val="40"/>
+                <w:szCs w:val="40"/>
+              </w:rPr>
+              <w:t>C</w:t>
+            </w:r>
+            <w:r>
+              <w:rPr>
+                <w:rFonts w:ascii="BRH Malayalam Extra" w:hAnsi="BRH Malayalam Extra" w:cs="BRH Malayalam Extra"/>
+                <w:sz w:val="32"/>
+                <w:szCs w:val="40"/>
+              </w:rPr>
+              <w:t>–</w:t>
+            </w:r>
+            <w:r>
+              <w:rPr>
+                <w:rFonts w:ascii="BRH Malayalam Extra" w:hAnsi="BRH Malayalam Extra" w:cs="BRH Malayalam Extra"/>
+                <w:sz w:val="40"/>
+                <w:szCs w:val="40"/>
+              </w:rPr>
+              <w:t>¥</w:t>
+            </w:r>
+            <w:proofErr w:type="spellStart"/>
+            <w:r>
+              <w:rPr>
+                <w:rFonts w:ascii="BRH Malayalam Extra" w:hAnsi="BRH Malayalam Extra" w:cs="BRH Malayalam Extra"/>
+                <w:sz w:val="40"/>
+                <w:szCs w:val="40"/>
+              </w:rPr>
+              <w:t>i</w:t>
+            </w:r>
+            <w:proofErr w:type="spellEnd"/>
+            <w:r>
+              <w:rPr>
+                <w:rFonts w:ascii="BRH Malayalam Extra" w:hAnsi="BRH Malayalam Extra" w:cs="BRH Malayalam Extra"/>
+                <w:sz w:val="40"/>
+                <w:szCs w:val="40"/>
+              </w:rPr>
+              <w:t xml:space="preserve"> </w:t>
+            </w:r>
+            <w:proofErr w:type="spellStart"/>
+            <w:r>
+              <w:rPr>
+                <w:rFonts w:ascii="BRH Malayalam Extra" w:hAnsi="BRH Malayalam Extra" w:cs="BRH Malayalam Extra"/>
+                <w:sz w:val="40"/>
+                <w:szCs w:val="40"/>
+              </w:rPr>
+              <w:t>C</w:t>
+            </w:r>
+            <w:r>
+              <w:rPr>
+                <w:rFonts w:ascii="BRH Malayalam Extra" w:hAnsi="BRH Malayalam Extra" w:cs="BRH Malayalam Extra"/>
+                <w:sz w:val="40"/>
+                <w:szCs w:val="40"/>
+                <w:highlight w:val="green"/>
+              </w:rPr>
+              <w:t>Zz</w:t>
+            </w:r>
+            <w:proofErr w:type="spellEnd"/>
+            <w:r>
+              <w:rPr>
+                <w:rFonts w:ascii="BRH Malayalam Extra" w:hAnsi="BRH Malayalam Extra" w:cs="BRH Malayalam Extra"/>
+                <w:sz w:val="32"/>
+                <w:szCs w:val="40"/>
+                <w:highlight w:val="green"/>
+              </w:rPr>
+              <w:t>–</w:t>
+            </w:r>
+            <w:r>
+              <w:rPr>
+                <w:rFonts w:ascii="BRH Malayalam Extra" w:hAnsi="BRH Malayalam Extra" w:cs="BRH Malayalam Extra"/>
+                <w:sz w:val="40"/>
+                <w:szCs w:val="40"/>
+              </w:rPr>
+              <w:t>¥</w:t>
+            </w:r>
+            <w:proofErr w:type="spellStart"/>
+            <w:r>
+              <w:rPr>
+                <w:rFonts w:ascii="BRH Malayalam Extra" w:hAnsi="BRH Malayalam Extra" w:cs="BRH Malayalam Extra"/>
+                <w:sz w:val="40"/>
+                <w:szCs w:val="40"/>
+              </w:rPr>
+              <w:t>i</w:t>
+            </w:r>
+            <w:proofErr w:type="spellEnd"/>
+            <w:r>
+              <w:rPr>
+                <w:rFonts w:ascii="BRH Malayalam Extra" w:hAnsi="BRH Malayalam Extra" w:cs="BRH Malayalam Extra"/>
+                <w:sz w:val="40"/>
+                <w:szCs w:val="40"/>
+              </w:rPr>
+              <w:t xml:space="preserve"> |</w:t>
+            </w:r>
+          </w:p>
+        </w:tc>
+      </w:tr>
+      <w:tr>
+        <w:trPr>
+          <w:trHeight w:val="964"/>
+        </w:trPr>
+        <w:tc>
+          <w:tcPr>
+            <w:tcW w:w="3877" w:type="dxa"/>
+          </w:tcPr>
+          <w:p>
+            <w:pPr>
+              <w:widowControl w:val="0"/>
+              <w:tabs>
+                <w:tab w:val="left" w:pos="993"/>
+              </w:tabs>
+              <w:autoSpaceDE w:val="0"/>
+              <w:autoSpaceDN w:val="0"/>
+              <w:adjustRightInd w:val="0"/>
+              <w:spacing w:before="0" w:line="252" w:lineRule="auto"/>
+              <w:ind w:right="297"/>
+              <w:rPr>
+                <w:rFonts w:cs="Arial"/>
+                <w:b/>
+                <w:sz w:val="28"/>
+                <w:szCs w:val="32"/>
+              </w:rPr>
+            </w:pPr>
+            <w:r>
+              <w:rPr>
+                <w:rFonts w:cs="Arial"/>
+                <w:b/>
+                <w:sz w:val="28"/>
+                <w:szCs w:val="32"/>
+              </w:rPr>
+              <w:t xml:space="preserve">T.S.6.1.6.1 – </w:t>
+            </w:r>
+            <w:proofErr w:type="spellStart"/>
+            <w:r>
+              <w:rPr>
+                <w:rFonts w:cs="Arial"/>
+                <w:b/>
+                <w:sz w:val="28"/>
+                <w:szCs w:val="32"/>
+              </w:rPr>
+              <w:t>Kramam</w:t>
+            </w:r>
+            <w:proofErr w:type="spellEnd"/>
+          </w:p>
+          <w:p>
+            <w:pPr>
+              <w:widowControl w:val="0"/>
+              <w:tabs>
+                <w:tab w:val="left" w:pos="993"/>
+              </w:tabs>
+              <w:autoSpaceDE w:val="0"/>
+              <w:autoSpaceDN w:val="0"/>
+              <w:adjustRightInd w:val="0"/>
+              <w:spacing w:before="0" w:line="252" w:lineRule="auto"/>
+              <w:ind w:right="297"/>
+              <w:rPr>
+                <w:rFonts w:cs="Arial"/>
+                <w:b/>
+                <w:sz w:val="28"/>
+                <w:szCs w:val="32"/>
+              </w:rPr>
+            </w:pPr>
+            <w:proofErr w:type="spellStart"/>
+            <w:r>
+              <w:rPr>
+                <w:rFonts w:cs="Arial"/>
+                <w:b/>
+                <w:sz w:val="28"/>
+                <w:szCs w:val="32"/>
+              </w:rPr>
+              <w:t>Krama</w:t>
+            </w:r>
+            <w:proofErr w:type="spellEnd"/>
+            <w:r>
+              <w:rPr>
+                <w:rFonts w:cs="Arial"/>
+                <w:b/>
+                <w:sz w:val="28"/>
+                <w:szCs w:val="32"/>
+              </w:rPr>
+              <w:t xml:space="preserve"> </w:t>
+            </w:r>
+            <w:proofErr w:type="spellStart"/>
+            <w:r>
+              <w:rPr>
+                <w:rFonts w:cs="Arial"/>
+                <w:b/>
+                <w:sz w:val="28"/>
+                <w:szCs w:val="32"/>
+              </w:rPr>
+              <w:t>Vaakyam</w:t>
+            </w:r>
+            <w:proofErr w:type="spellEnd"/>
+            <w:r>
+              <w:rPr>
+                <w:rFonts w:cs="Arial"/>
+                <w:b/>
+                <w:sz w:val="28"/>
+                <w:szCs w:val="32"/>
+              </w:rPr>
+              <w:t xml:space="preserve"> No.– 25</w:t>
             </w:r>
           </w:p>
           <w:p>
@@ -1951,7 +3932,6 @@
               <w:rPr>
                 <w:rFonts w:cs="Arial"/>
                 <w:b/>
-                <w:color w:val="000000"/>
                 <w:sz w:val="28"/>
                 <w:szCs w:val="32"/>
               </w:rPr>
@@ -1962,7 +3942,6 @@
               <w:rPr>
                 <w:rFonts w:cs="Arial"/>
                 <w:b/>
-                <w:color w:val="000000"/>
                 <w:sz w:val="28"/>
                 <w:szCs w:val="32"/>
               </w:rPr>
@@ -1972,7 +3951,6 @@
               <w:rPr>
                 <w:rFonts w:cs="Arial"/>
                 <w:b/>
-                <w:color w:val="000000"/>
                 <w:szCs w:val="32"/>
               </w:rPr>
               <w:t xml:space="preserve">. - </w:t>
@@ -1981,7 +3959,6 @@
               <w:rPr>
                 <w:rFonts w:cs="Arial"/>
                 <w:b/>
-                <w:color w:val="000000"/>
                 <w:sz w:val="28"/>
                 <w:szCs w:val="32"/>
               </w:rPr>
@@ -2286,47 +4263,24 @@
               <w:rPr>
                 <w:rFonts w:cs="Arial"/>
                 <w:b/>
-                <w:color w:val="000000"/>
-                <w:sz w:val="28"/>
-                <w:szCs w:val="32"/>
-              </w:rPr>
-            </w:pPr>
-            <w:r>
-              <w:rPr>
-                <w:rFonts w:cs="Arial"/>
-                <w:b/>
-                <w:color w:val="000000"/>
-                <w:sz w:val="28"/>
-                <w:szCs w:val="32"/>
-              </w:rPr>
-              <w:t>T.S.</w:t>
-            </w:r>
-            <w:r>
-              <w:rPr>
-                <w:rFonts w:cs="Arial"/>
-                <w:b/>
-                <w:color w:val="000000"/>
-                <w:sz w:val="28"/>
-                <w:szCs w:val="32"/>
-              </w:rPr>
-              <w:t>6.1.8.4</w:t>
-            </w:r>
-            <w:r>
-              <w:rPr>
-                <w:rFonts w:cs="Arial"/>
-                <w:b/>
-                <w:color w:val="000000"/>
-                <w:sz w:val="28"/>
-                <w:szCs w:val="32"/>
-              </w:rPr>
-              <w:t xml:space="preserve"> – </w:t>
-            </w:r>
-            <w:proofErr w:type="spellStart"/>
-            <w:r>
-              <w:rPr>
-                <w:rFonts w:cs="Arial"/>
-                <w:b/>
-                <w:color w:val="000000"/>
+                <w:sz w:val="28"/>
+                <w:szCs w:val="32"/>
+              </w:rPr>
+            </w:pPr>
+            <w:r>
+              <w:rPr>
+                <w:rFonts w:cs="Arial"/>
+                <w:b/>
+                <w:sz w:val="28"/>
+                <w:szCs w:val="32"/>
+              </w:rPr>
+              <w:t xml:space="preserve">T.S.6.1.8.4 – </w:t>
+            </w:r>
+            <w:proofErr w:type="spellStart"/>
+            <w:r>
+              <w:rPr>
+                <w:rFonts w:cs="Arial"/>
+                <w:b/>
                 <w:sz w:val="28"/>
                 <w:szCs w:val="32"/>
               </w:rPr>
@@ -2348,17 +4302,15 @@
               <w:rPr>
                 <w:rFonts w:cs="Arial"/>
                 <w:b/>
-                <w:color w:val="000000"/>
-                <w:sz w:val="28"/>
-                <w:szCs w:val="32"/>
-              </w:rPr>
-            </w:pPr>
-            <w:proofErr w:type="spellStart"/>
-            <w:r>
-              <w:rPr>
-                <w:rFonts w:cs="Arial"/>
-                <w:b/>
-                <w:color w:val="000000"/>
+                <w:sz w:val="28"/>
+                <w:szCs w:val="32"/>
+              </w:rPr>
+            </w:pPr>
+            <w:proofErr w:type="spellStart"/>
+            <w:r>
+              <w:rPr>
+                <w:rFonts w:cs="Arial"/>
+                <w:b/>
                 <w:sz w:val="28"/>
                 <w:szCs w:val="32"/>
               </w:rPr>
@@ -2369,7 +4321,6 @@
               <w:rPr>
                 <w:rFonts w:cs="Arial"/>
                 <w:b/>
-                <w:color w:val="000000"/>
                 <w:sz w:val="28"/>
                 <w:szCs w:val="32"/>
               </w:rPr>
@@ -2380,7 +4331,6 @@
               <w:rPr>
                 <w:rFonts w:cs="Arial"/>
                 <w:b/>
-                <w:color w:val="000000"/>
                 <w:sz w:val="28"/>
                 <w:szCs w:val="32"/>
               </w:rPr>
@@ -2391,21 +4341,10 @@
               <w:rPr>
                 <w:rFonts w:cs="Arial"/>
                 <w:b/>
-                <w:color w:val="000000"/>
-                <w:sz w:val="28"/>
-                <w:szCs w:val="32"/>
-              </w:rPr>
-              <w:t xml:space="preserve"> No.– </w:t>
-            </w:r>
-            <w:r>
-              <w:rPr>
-                <w:rFonts w:cs="Arial"/>
-                <w:b/>
-                <w:color w:val="000000"/>
-                <w:sz w:val="28"/>
-                <w:szCs w:val="32"/>
-              </w:rPr>
-              <w:t>37</w:t>
+                <w:sz w:val="28"/>
+                <w:szCs w:val="32"/>
+              </w:rPr>
+              <w:t xml:space="preserve"> No.– 37</w:t>
             </w:r>
           </w:p>
           <w:p>
@@ -2428,7 +4367,6 @@
               <w:rPr>
                 <w:rFonts w:cs="Arial"/>
                 <w:b/>
-                <w:color w:val="000000"/>
                 <w:sz w:val="28"/>
                 <w:szCs w:val="32"/>
               </w:rPr>
@@ -2439,7 +4377,6 @@
               <w:rPr>
                 <w:rFonts w:cs="Arial"/>
                 <w:b/>
-                <w:color w:val="000000"/>
                 <w:sz w:val="28"/>
                 <w:szCs w:val="32"/>
               </w:rPr>
@@ -2449,7 +4386,6 @@
               <w:rPr>
                 <w:rFonts w:cs="Arial"/>
                 <w:b/>
-                <w:color w:val="000000"/>
                 <w:szCs w:val="32"/>
               </w:rPr>
               <w:t xml:space="preserve">. - </w:t>
@@ -2458,7 +4394,6 @@
               <w:rPr>
                 <w:rFonts w:cs="Arial"/>
                 <w:b/>
-                <w:color w:val="000000"/>
                 <w:sz w:val="28"/>
                 <w:szCs w:val="32"/>
               </w:rPr>
@@ -2991,48 +4926,24 @@
               <w:rPr>
                 <w:rFonts w:cs="Arial"/>
                 <w:b/>
-                <w:color w:val="000000"/>
-                <w:sz w:val="28"/>
-                <w:szCs w:val="32"/>
-              </w:rPr>
-            </w:pPr>
-            <w:r>
-              <w:rPr>
-                <w:rFonts w:cs="Arial"/>
-                <w:b/>
-                <w:color w:val="000000"/>
-                <w:sz w:val="28"/>
-                <w:szCs w:val="32"/>
-              </w:rPr>
-              <w:lastRenderedPageBreak/>
-              <w:t>T.S.</w:t>
-            </w:r>
-            <w:r>
-              <w:rPr>
-                <w:rFonts w:cs="Arial"/>
-                <w:b/>
-                <w:color w:val="000000"/>
-                <w:sz w:val="28"/>
-                <w:szCs w:val="32"/>
-              </w:rPr>
-              <w:t>6.1.9.2</w:t>
-            </w:r>
-            <w:r>
-              <w:rPr>
-                <w:rFonts w:cs="Arial"/>
-                <w:b/>
-                <w:color w:val="000000"/>
-                <w:sz w:val="28"/>
-                <w:szCs w:val="32"/>
-              </w:rPr>
-              <w:t xml:space="preserve"> – </w:t>
-            </w:r>
-            <w:proofErr w:type="spellStart"/>
-            <w:r>
-              <w:rPr>
-                <w:rFonts w:cs="Arial"/>
-                <w:b/>
-                <w:color w:val="000000"/>
+                <w:sz w:val="28"/>
+                <w:szCs w:val="32"/>
+              </w:rPr>
+            </w:pPr>
+            <w:r>
+              <w:rPr>
+                <w:rFonts w:cs="Arial"/>
+                <w:b/>
+                <w:sz w:val="28"/>
+                <w:szCs w:val="32"/>
+              </w:rPr>
+              <w:t xml:space="preserve">T.S.6.1.9.2 – </w:t>
+            </w:r>
+            <w:proofErr w:type="spellStart"/>
+            <w:r>
+              <w:rPr>
+                <w:rFonts w:cs="Arial"/>
+                <w:b/>
                 <w:sz w:val="28"/>
                 <w:szCs w:val="32"/>
               </w:rPr>
@@ -3054,17 +4965,15 @@
               <w:rPr>
                 <w:rFonts w:cs="Arial"/>
                 <w:b/>
-                <w:color w:val="000000"/>
-                <w:sz w:val="28"/>
-                <w:szCs w:val="32"/>
-              </w:rPr>
-            </w:pPr>
-            <w:proofErr w:type="spellStart"/>
-            <w:r>
-              <w:rPr>
-                <w:rFonts w:cs="Arial"/>
-                <w:b/>
-                <w:color w:val="000000"/>
+                <w:sz w:val="28"/>
+                <w:szCs w:val="32"/>
+              </w:rPr>
+            </w:pPr>
+            <w:proofErr w:type="spellStart"/>
+            <w:r>
+              <w:rPr>
+                <w:rFonts w:cs="Arial"/>
+                <w:b/>
                 <w:sz w:val="28"/>
                 <w:szCs w:val="32"/>
               </w:rPr>
@@ -3075,7 +4984,6 @@
               <w:rPr>
                 <w:rFonts w:cs="Arial"/>
                 <w:b/>
-                <w:color w:val="000000"/>
                 <w:sz w:val="28"/>
                 <w:szCs w:val="32"/>
               </w:rPr>
@@ -3086,7 +4994,6 @@
               <w:rPr>
                 <w:rFonts w:cs="Arial"/>
                 <w:b/>
-                <w:color w:val="000000"/>
                 <w:sz w:val="28"/>
                 <w:szCs w:val="32"/>
               </w:rPr>
@@ -3097,21 +5004,10 @@
               <w:rPr>
                 <w:rFonts w:cs="Arial"/>
                 <w:b/>
-                <w:color w:val="000000"/>
-                <w:sz w:val="28"/>
-                <w:szCs w:val="32"/>
-              </w:rPr>
-              <w:t xml:space="preserve"> No.– </w:t>
-            </w:r>
-            <w:r>
-              <w:rPr>
-                <w:rFonts w:cs="Arial"/>
-                <w:b/>
-                <w:color w:val="000000"/>
-                <w:sz w:val="28"/>
-                <w:szCs w:val="32"/>
-              </w:rPr>
-              <w:t>34</w:t>
+                <w:sz w:val="28"/>
+                <w:szCs w:val="32"/>
+              </w:rPr>
+              <w:t xml:space="preserve"> No.– 34</w:t>
             </w:r>
           </w:p>
           <w:p>
@@ -3134,7 +5030,6 @@
               <w:rPr>
                 <w:rFonts w:cs="Arial"/>
                 <w:b/>
-                <w:color w:val="000000"/>
                 <w:sz w:val="28"/>
                 <w:szCs w:val="32"/>
               </w:rPr>
@@ -3145,7 +5040,6 @@
               <w:rPr>
                 <w:rFonts w:cs="Arial"/>
                 <w:b/>
-                <w:color w:val="000000"/>
                 <w:sz w:val="28"/>
                 <w:szCs w:val="32"/>
               </w:rPr>
@@ -3155,7 +5049,6 @@
               <w:rPr>
                 <w:rFonts w:cs="Arial"/>
                 <w:b/>
-                <w:color w:val="000000"/>
                 <w:szCs w:val="32"/>
               </w:rPr>
               <w:t xml:space="preserve">. - </w:t>
@@ -3164,7 +5057,6 @@
               <w:rPr>
                 <w:rFonts w:cs="Arial"/>
                 <w:b/>
-                <w:color w:val="000000"/>
                 <w:sz w:val="28"/>
                 <w:szCs w:val="32"/>
               </w:rPr>
@@ -3496,47 +5388,24 @@
               <w:rPr>
                 <w:rFonts w:cs="Arial"/>
                 <w:b/>
-                <w:color w:val="000000"/>
-                <w:sz w:val="28"/>
-                <w:szCs w:val="32"/>
-              </w:rPr>
-            </w:pPr>
-            <w:r>
-              <w:rPr>
-                <w:rFonts w:cs="Arial"/>
-                <w:b/>
-                <w:color w:val="000000"/>
-                <w:sz w:val="28"/>
-                <w:szCs w:val="32"/>
-              </w:rPr>
-              <w:t>T.S.</w:t>
-            </w:r>
-            <w:r>
-              <w:rPr>
-                <w:rFonts w:cs="Arial"/>
-                <w:b/>
-                <w:color w:val="000000"/>
-                <w:sz w:val="28"/>
-                <w:szCs w:val="32"/>
-              </w:rPr>
-              <w:t>6.1.9.5</w:t>
-            </w:r>
-            <w:r>
-              <w:rPr>
-                <w:rFonts w:cs="Arial"/>
-                <w:b/>
-                <w:color w:val="000000"/>
-                <w:sz w:val="28"/>
-                <w:szCs w:val="32"/>
-              </w:rPr>
-              <w:t xml:space="preserve"> – </w:t>
-            </w:r>
-            <w:proofErr w:type="spellStart"/>
-            <w:r>
-              <w:rPr>
-                <w:rFonts w:cs="Arial"/>
-                <w:b/>
-                <w:color w:val="000000"/>
+                <w:sz w:val="28"/>
+                <w:szCs w:val="32"/>
+              </w:rPr>
+            </w:pPr>
+            <w:r>
+              <w:rPr>
+                <w:rFonts w:cs="Arial"/>
+                <w:b/>
+                <w:sz w:val="28"/>
+                <w:szCs w:val="32"/>
+              </w:rPr>
+              <w:t xml:space="preserve">T.S.6.1.9.5 – </w:t>
+            </w:r>
+            <w:proofErr w:type="spellStart"/>
+            <w:r>
+              <w:rPr>
+                <w:rFonts w:cs="Arial"/>
+                <w:b/>
                 <w:sz w:val="28"/>
                 <w:szCs w:val="32"/>
               </w:rPr>
@@ -3558,17 +5427,15 @@
               <w:rPr>
                 <w:rFonts w:cs="Arial"/>
                 <w:b/>
-                <w:color w:val="000000"/>
-                <w:sz w:val="28"/>
-                <w:szCs w:val="32"/>
-              </w:rPr>
-            </w:pPr>
-            <w:proofErr w:type="spellStart"/>
-            <w:r>
-              <w:rPr>
-                <w:rFonts w:cs="Arial"/>
-                <w:b/>
-                <w:color w:val="000000"/>
+                <w:sz w:val="28"/>
+                <w:szCs w:val="32"/>
+              </w:rPr>
+            </w:pPr>
+            <w:proofErr w:type="spellStart"/>
+            <w:r>
+              <w:rPr>
+                <w:rFonts w:cs="Arial"/>
+                <w:b/>
                 <w:sz w:val="28"/>
                 <w:szCs w:val="32"/>
               </w:rPr>
@@ -3579,7 +5446,6 @@
               <w:rPr>
                 <w:rFonts w:cs="Arial"/>
                 <w:b/>
-                <w:color w:val="000000"/>
                 <w:sz w:val="28"/>
                 <w:szCs w:val="32"/>
               </w:rPr>
@@ -3590,7 +5456,6 @@
               <w:rPr>
                 <w:rFonts w:cs="Arial"/>
                 <w:b/>
-                <w:color w:val="000000"/>
                 <w:sz w:val="28"/>
                 <w:szCs w:val="32"/>
               </w:rPr>
@@ -3601,21 +5466,10 @@
               <w:rPr>
                 <w:rFonts w:cs="Arial"/>
                 <w:b/>
-                <w:color w:val="000000"/>
-                <w:sz w:val="28"/>
-                <w:szCs w:val="32"/>
-              </w:rPr>
-              <w:t xml:space="preserve"> No.– </w:t>
-            </w:r>
-            <w:r>
-              <w:rPr>
-                <w:rFonts w:cs="Arial"/>
-                <w:b/>
-                <w:color w:val="000000"/>
-                <w:sz w:val="28"/>
-                <w:szCs w:val="32"/>
-              </w:rPr>
-              <w:t>7</w:t>
+                <w:sz w:val="28"/>
+                <w:szCs w:val="32"/>
+              </w:rPr>
+              <w:t xml:space="preserve"> No.– 7</w:t>
             </w:r>
           </w:p>
           <w:p>
@@ -3638,7 +5492,6 @@
               <w:rPr>
                 <w:rFonts w:cs="Arial"/>
                 <w:b/>
-                <w:color w:val="000000"/>
                 <w:sz w:val="28"/>
                 <w:szCs w:val="32"/>
               </w:rPr>
@@ -3649,7 +5502,6 @@
               <w:rPr>
                 <w:rFonts w:cs="Arial"/>
                 <w:b/>
-                <w:color w:val="000000"/>
                 <w:sz w:val="28"/>
                 <w:szCs w:val="32"/>
               </w:rPr>
@@ -3659,7 +5511,6 @@
               <w:rPr>
                 <w:rFonts w:cs="Arial"/>
                 <w:b/>
-                <w:color w:val="000000"/>
                 <w:szCs w:val="32"/>
               </w:rPr>
               <w:t xml:space="preserve">. - </w:t>
@@ -3668,7 +5519,6 @@
               <w:rPr>
                 <w:rFonts w:cs="Arial"/>
                 <w:b/>
-                <w:color w:val="000000"/>
                 <w:sz w:val="28"/>
                 <w:szCs w:val="32"/>
               </w:rPr>
@@ -4090,19 +5940,18 @@
               <w:rPr>
                 <w:rFonts w:cs="Arial"/>
                 <w:b/>
-                <w:color w:val="FF0000"/>
-                <w:sz w:val="28"/>
-                <w:szCs w:val="32"/>
-              </w:rPr>
-            </w:pPr>
-            <w:r>
-              <w:rPr>
-                <w:rFonts w:cs="Arial"/>
-                <w:b/>
-                <w:color w:val="FF0000"/>
-                <w:sz w:val="28"/>
-                <w:szCs w:val="32"/>
-              </w:rPr>
+                <w:sz w:val="28"/>
+                <w:szCs w:val="32"/>
+              </w:rPr>
+            </w:pPr>
+            <w:r>
+              <w:rPr>
+                <w:rFonts w:cs="Arial"/>
+                <w:b/>
+                <w:sz w:val="28"/>
+                <w:szCs w:val="32"/>
+              </w:rPr>
+              <w:lastRenderedPageBreak/>
               <w:t xml:space="preserve">T.S.6.1.9.5 – </w:t>
             </w:r>
             <w:proofErr w:type="spellStart"/>
@@ -4110,7 +5959,6 @@
               <w:rPr>
                 <w:rFonts w:cs="Arial"/>
                 <w:b/>
-                <w:color w:val="FF0000"/>
                 <w:sz w:val="28"/>
                 <w:szCs w:val="32"/>
               </w:rPr>
@@ -4132,17 +5980,15 @@
               <w:rPr>
                 <w:rFonts w:cs="Arial"/>
                 <w:b/>
-                <w:color w:val="FF0000"/>
-                <w:sz w:val="28"/>
-                <w:szCs w:val="32"/>
-              </w:rPr>
-            </w:pPr>
-            <w:proofErr w:type="spellStart"/>
-            <w:r>
-              <w:rPr>
-                <w:rFonts w:cs="Arial"/>
-                <w:b/>
-                <w:color w:val="FF0000"/>
+                <w:sz w:val="28"/>
+                <w:szCs w:val="32"/>
+              </w:rPr>
+            </w:pPr>
+            <w:proofErr w:type="spellStart"/>
+            <w:r>
+              <w:rPr>
+                <w:rFonts w:cs="Arial"/>
+                <w:b/>
                 <w:sz w:val="28"/>
                 <w:szCs w:val="32"/>
               </w:rPr>
@@ -4153,7 +5999,6 @@
               <w:rPr>
                 <w:rFonts w:cs="Arial"/>
                 <w:b/>
-                <w:color w:val="FF0000"/>
                 <w:sz w:val="28"/>
                 <w:szCs w:val="32"/>
               </w:rPr>
@@ -4164,7 +6009,6 @@
               <w:rPr>
                 <w:rFonts w:cs="Arial"/>
                 <w:b/>
-                <w:color w:val="FF0000"/>
                 <w:sz w:val="28"/>
                 <w:szCs w:val="32"/>
               </w:rPr>
@@ -4175,21 +6019,10 @@
               <w:rPr>
                 <w:rFonts w:cs="Arial"/>
                 <w:b/>
-                <w:color w:val="FF0000"/>
-                <w:sz w:val="28"/>
-                <w:szCs w:val="32"/>
-              </w:rPr>
-              <w:t xml:space="preserve"> No.– </w:t>
-            </w:r>
-            <w:r>
-              <w:rPr>
-                <w:rFonts w:cs="Arial"/>
-                <w:b/>
-                <w:color w:val="FF0000"/>
-                <w:sz w:val="28"/>
-                <w:szCs w:val="32"/>
-              </w:rPr>
-              <w:t>42</w:t>
+                <w:sz w:val="28"/>
+                <w:szCs w:val="32"/>
+              </w:rPr>
+              <w:t xml:space="preserve"> No.– 42</w:t>
             </w:r>
           </w:p>
           <w:p>
@@ -4206,17 +6039,15 @@
               <w:rPr>
                 <w:rFonts w:cs="Arial"/>
                 <w:b/>
-                <w:color w:val="000000"/>
-                <w:sz w:val="28"/>
-                <w:szCs w:val="32"/>
-              </w:rPr>
-            </w:pPr>
-            <w:proofErr w:type="spellStart"/>
-            <w:r>
-              <w:rPr>
-                <w:rFonts w:cs="Arial"/>
-                <w:b/>
-                <w:color w:val="FF0000"/>
+                <w:sz w:val="28"/>
+                <w:szCs w:val="32"/>
+              </w:rPr>
+            </w:pPr>
+            <w:proofErr w:type="spellStart"/>
+            <w:r>
+              <w:rPr>
+                <w:rFonts w:cs="Arial"/>
+                <w:b/>
                 <w:sz w:val="28"/>
                 <w:szCs w:val="32"/>
               </w:rPr>
@@ -4227,7 +6058,6 @@
               <w:rPr>
                 <w:rFonts w:cs="Arial"/>
                 <w:b/>
-                <w:color w:val="FF0000"/>
                 <w:sz w:val="28"/>
                 <w:szCs w:val="32"/>
               </w:rPr>
@@ -4237,7 +6067,6 @@
               <w:rPr>
                 <w:rFonts w:cs="Arial"/>
                 <w:b/>
-                <w:color w:val="FF0000"/>
                 <w:szCs w:val="32"/>
               </w:rPr>
               <w:t xml:space="preserve">. - </w:t>
@@ -4246,7 +6075,6 @@
               <w:rPr>
                 <w:rFonts w:cs="Arial"/>
                 <w:b/>
-                <w:color w:val="FF0000"/>
                 <w:sz w:val="28"/>
                 <w:szCs w:val="32"/>
               </w:rPr>
@@ -4547,47 +6375,24 @@
               <w:rPr>
                 <w:rFonts w:cs="Arial"/>
                 <w:b/>
-                <w:color w:val="000000"/>
-                <w:sz w:val="28"/>
-                <w:szCs w:val="32"/>
-              </w:rPr>
-            </w:pPr>
-            <w:r>
-              <w:rPr>
-                <w:rFonts w:cs="Arial"/>
-                <w:b/>
-                <w:color w:val="000000"/>
-                <w:sz w:val="28"/>
-                <w:szCs w:val="32"/>
-              </w:rPr>
-              <w:t>T.S.</w:t>
-            </w:r>
-            <w:r>
-              <w:rPr>
-                <w:rFonts w:cs="Arial"/>
-                <w:b/>
-                <w:color w:val="000000"/>
-                <w:sz w:val="28"/>
-                <w:szCs w:val="32"/>
-              </w:rPr>
-              <w:t>6.1.9.6</w:t>
-            </w:r>
-            <w:r>
-              <w:rPr>
-                <w:rFonts w:cs="Arial"/>
-                <w:b/>
-                <w:color w:val="000000"/>
-                <w:sz w:val="28"/>
-                <w:szCs w:val="32"/>
-              </w:rPr>
-              <w:t xml:space="preserve"> – </w:t>
-            </w:r>
-            <w:proofErr w:type="spellStart"/>
-            <w:r>
-              <w:rPr>
-                <w:rFonts w:cs="Arial"/>
-                <w:b/>
-                <w:color w:val="000000"/>
+                <w:sz w:val="28"/>
+                <w:szCs w:val="32"/>
+              </w:rPr>
+            </w:pPr>
+            <w:r>
+              <w:rPr>
+                <w:rFonts w:cs="Arial"/>
+                <w:b/>
+                <w:sz w:val="28"/>
+                <w:szCs w:val="32"/>
+              </w:rPr>
+              <w:t xml:space="preserve">T.S.6.1.9.6 – </w:t>
+            </w:r>
+            <w:proofErr w:type="spellStart"/>
+            <w:r>
+              <w:rPr>
+                <w:rFonts w:cs="Arial"/>
+                <w:b/>
                 <w:sz w:val="28"/>
                 <w:szCs w:val="32"/>
               </w:rPr>
@@ -4609,17 +6414,15 @@
               <w:rPr>
                 <w:rFonts w:cs="Arial"/>
                 <w:b/>
-                <w:color w:val="000000"/>
-                <w:sz w:val="28"/>
-                <w:szCs w:val="32"/>
-              </w:rPr>
-            </w:pPr>
-            <w:proofErr w:type="spellStart"/>
-            <w:r>
-              <w:rPr>
-                <w:rFonts w:cs="Arial"/>
-                <w:b/>
-                <w:color w:val="000000"/>
+                <w:sz w:val="28"/>
+                <w:szCs w:val="32"/>
+              </w:rPr>
+            </w:pPr>
+            <w:proofErr w:type="spellStart"/>
+            <w:r>
+              <w:rPr>
+                <w:rFonts w:cs="Arial"/>
+                <w:b/>
                 <w:sz w:val="28"/>
                 <w:szCs w:val="32"/>
               </w:rPr>
@@ -4630,7 +6433,6 @@
               <w:rPr>
                 <w:rFonts w:cs="Arial"/>
                 <w:b/>
-                <w:color w:val="000000"/>
                 <w:sz w:val="28"/>
                 <w:szCs w:val="32"/>
               </w:rPr>
@@ -4641,7 +6443,6 @@
               <w:rPr>
                 <w:rFonts w:cs="Arial"/>
                 <w:b/>
-                <w:color w:val="000000"/>
                 <w:sz w:val="28"/>
                 <w:szCs w:val="32"/>
               </w:rPr>
@@ -4652,21 +6453,10 @@
               <w:rPr>
                 <w:rFonts w:cs="Arial"/>
                 <w:b/>
-                <w:color w:val="000000"/>
-                <w:sz w:val="28"/>
-                <w:szCs w:val="32"/>
-              </w:rPr>
-              <w:t xml:space="preserve"> No.– </w:t>
-            </w:r>
-            <w:r>
-              <w:rPr>
-                <w:rFonts w:cs="Arial"/>
-                <w:b/>
-                <w:color w:val="000000"/>
-                <w:sz w:val="28"/>
-                <w:szCs w:val="32"/>
-              </w:rPr>
-              <w:t>33</w:t>
+                <w:sz w:val="28"/>
+                <w:szCs w:val="32"/>
+              </w:rPr>
+              <w:t xml:space="preserve"> No.– 33</w:t>
             </w:r>
           </w:p>
           <w:p>
@@ -4689,7 +6479,6 @@
               <w:rPr>
                 <w:rFonts w:cs="Arial"/>
                 <w:b/>
-                <w:color w:val="000000"/>
                 <w:sz w:val="28"/>
                 <w:szCs w:val="32"/>
               </w:rPr>
@@ -4700,7 +6489,6 @@
               <w:rPr>
                 <w:rFonts w:cs="Arial"/>
                 <w:b/>
-                <w:color w:val="000000"/>
                 <w:sz w:val="28"/>
                 <w:szCs w:val="32"/>
               </w:rPr>
@@ -4710,7 +6498,6 @@
               <w:rPr>
                 <w:rFonts w:cs="Arial"/>
                 <w:b/>
-                <w:color w:val="000000"/>
                 <w:szCs w:val="32"/>
               </w:rPr>
               <w:t xml:space="preserve">. - </w:t>
@@ -4719,7 +6506,6 @@
               <w:rPr>
                 <w:rFonts w:cs="Arial"/>
                 <w:b/>
-                <w:color w:val="000000"/>
                 <w:sz w:val="28"/>
                 <w:szCs w:val="32"/>
               </w:rPr>
@@ -5496,8 +7282,6 @@
         </w:rPr>
         <w:t>=============</w:t>
       </w:r>
-      <w:bookmarkStart w:id="0" w:name="_GoBack"/>
-      <w:bookmarkEnd w:id="0"/>
     </w:p>
     <w:sectPr>
       <w:headerReference w:type="even" r:id="rId7"/>
@@ -5701,7 +7485,7 @@
         <w:bCs/>
         <w:noProof/>
       </w:rPr>
-      <w:t>2</w:t>
+      <w:t>3</w:t>
     </w:r>
     <w:r>
       <w:rPr>
@@ -5852,7 +7636,7 @@
         <w:bCs/>
         <w:noProof/>
       </w:rPr>
-      <w:t>1</w:t>
+      <w:t>3</w:t>
     </w:r>
     <w:r>
       <w:rPr>
@@ -5895,7 +7679,7 @@
         <w:bCs/>
         <w:noProof/>
       </w:rPr>
-      <w:t>2</w:t>
+      <w:t>3</w:t>
     </w:r>
     <w:r>
       <w:rPr>
@@ -6752,7 +8536,7 @@
 </file>
 
 <file path=customXml/itemProps1.xml><?xml version="1.0" encoding="utf-8"?>
-<ds:datastoreItem xmlns:ds="http://schemas.openxmlformats.org/officeDocument/2006/customXml" ds:itemID="{C395CF39-B307-40EB-A163-CF170C0B51D1}">
+<ds:datastoreItem xmlns:ds="http://schemas.openxmlformats.org/officeDocument/2006/customXml" ds:itemID="{B71358BA-3B71-4AEE-8F39-A81F98B81D13}">
   <ds:schemaRefs>
     <ds:schemaRef ds:uri="http://schemas.openxmlformats.org/officeDocument/2006/bibliography"/>
   </ds:schemaRefs>

</xml_diff>

<commit_message>
nmv 01 09 2022
</commit_message>
<xml_diff>
--- a/TS-Kramam/TS-6.1/TS 6.1 Malayalam Krama Paatam Corrections.docx
+++ b/TS-Kramam/TS-6.1/TS 6.1 Malayalam Krama Paatam Corrections.docx
@@ -13,6 +13,433 @@
           <w:u w:val="single"/>
         </w:rPr>
       </w:pPr>
+      <w:r>
+        <w:rPr>
+          <w:b/>
+          <w:bCs/>
+          <w:sz w:val="32"/>
+          <w:szCs w:val="32"/>
+          <w:u w:val="single"/>
+        </w:rPr>
+        <w:t xml:space="preserve">TS </w:t>
+      </w:r>
+      <w:proofErr w:type="spellStart"/>
+      <w:r>
+        <w:rPr>
+          <w:b/>
+          <w:bCs/>
+          <w:sz w:val="32"/>
+          <w:szCs w:val="32"/>
+          <w:u w:val="single"/>
+        </w:rPr>
+        <w:t>Krama</w:t>
+      </w:r>
+      <w:proofErr w:type="spellEnd"/>
+      <w:r>
+        <w:rPr>
+          <w:b/>
+          <w:bCs/>
+          <w:sz w:val="32"/>
+          <w:szCs w:val="32"/>
+          <w:u w:val="single"/>
+        </w:rPr>
+        <w:t xml:space="preserve"> </w:t>
+      </w:r>
+      <w:proofErr w:type="spellStart"/>
+      <w:r>
+        <w:rPr>
+          <w:b/>
+          <w:bCs/>
+          <w:sz w:val="32"/>
+          <w:szCs w:val="32"/>
+          <w:u w:val="single"/>
+        </w:rPr>
+        <w:t>Paatam</w:t>
+      </w:r>
+      <w:proofErr w:type="spellEnd"/>
+      <w:r>
+        <w:rPr>
+          <w:b/>
+          <w:bCs/>
+          <w:sz w:val="32"/>
+          <w:szCs w:val="32"/>
+          <w:u w:val="single"/>
+        </w:rPr>
+        <w:t xml:space="preserve"> – TS </w:t>
+      </w:r>
+      <w:r>
+        <w:rPr>
+          <w:b/>
+          <w:bCs/>
+          <w:sz w:val="32"/>
+          <w:szCs w:val="32"/>
+          <w:u w:val="single"/>
+        </w:rPr>
+        <w:t>6.1</w:t>
+      </w:r>
+      <w:r>
+        <w:rPr>
+          <w:b/>
+          <w:bCs/>
+          <w:sz w:val="32"/>
+          <w:szCs w:val="32"/>
+          <w:u w:val="single"/>
+        </w:rPr>
+        <w:t xml:space="preserve"> </w:t>
+      </w:r>
+      <w:r>
+        <w:rPr>
+          <w:b/>
+          <w:bCs/>
+          <w:sz w:val="32"/>
+          <w:szCs w:val="32"/>
+          <w:u w:val="single"/>
+        </w:rPr>
+        <w:t>Malayalam</w:t>
+      </w:r>
+      <w:r>
+        <w:rPr>
+          <w:b/>
+          <w:bCs/>
+          <w:sz w:val="32"/>
+          <w:szCs w:val="32"/>
+          <w:u w:val="single"/>
+        </w:rPr>
+        <w:t xml:space="preserve"> Corrections –</w:t>
+      </w:r>
+      <w:r>
+        <w:rPr>
+          <w:b/>
+          <w:bCs/>
+          <w:sz w:val="32"/>
+          <w:szCs w:val="32"/>
+          <w:u w:val="single"/>
+        </w:rPr>
+        <w:t xml:space="preserve"> </w:t>
+      </w:r>
+      <w:r>
+        <w:rPr>
+          <w:b/>
+          <w:bCs/>
+          <w:sz w:val="32"/>
+          <w:szCs w:val="32"/>
+          <w:u w:val="single"/>
+        </w:rPr>
+        <w:t xml:space="preserve">Observed </w:t>
+      </w:r>
+      <w:proofErr w:type="gramStart"/>
+      <w:r>
+        <w:rPr>
+          <w:b/>
+          <w:bCs/>
+          <w:sz w:val="32"/>
+          <w:szCs w:val="32"/>
+          <w:u w:val="single"/>
+        </w:rPr>
+        <w:t xml:space="preserve">till </w:t>
+      </w:r>
+      <w:r>
+        <w:rPr>
+          <w:b/>
+          <w:bCs/>
+          <w:sz w:val="32"/>
+          <w:szCs w:val="32"/>
+          <w:highlight w:val="red"/>
+          <w:u w:val="single"/>
+        </w:rPr>
+        <w:t>????</w:t>
+      </w:r>
+      <w:proofErr w:type="gramEnd"/>
+    </w:p>
+    <w:p>
+      <w:pPr>
+        <w:spacing w:before="0" w:line="240" w:lineRule="auto"/>
+        <w:jc w:val="center"/>
+        <w:rPr>
+          <w:b/>
+          <w:szCs w:val="24"/>
+        </w:rPr>
+      </w:pPr>
+      <w:r>
+        <w:rPr>
+          <w:b/>
+          <w:szCs w:val="24"/>
+        </w:rPr>
+        <w:t>(ignore those which are already incorporated in your book’s version and date)</w:t>
+      </w:r>
+    </w:p>
+    <w:tbl>
+      <w:tblPr>
+        <w:tblW w:w="14317" w:type="dxa"/>
+        <w:tblInd w:w="-714" w:type="dxa"/>
+        <w:tblBorders>
+          <w:top w:val="single" w:sz="4" w:space="0" w:color="000000"/>
+          <w:left w:val="single" w:sz="4" w:space="0" w:color="000000"/>
+          <w:bottom w:val="single" w:sz="4" w:space="0" w:color="000000"/>
+          <w:right w:val="single" w:sz="4" w:space="0" w:color="000000"/>
+          <w:insideH w:val="single" w:sz="4" w:space="0" w:color="000000"/>
+          <w:insideV w:val="single" w:sz="4" w:space="0" w:color="000000"/>
+        </w:tblBorders>
+        <w:tblLook w:val="04A0" w:firstRow="1" w:lastRow="0" w:firstColumn="1" w:lastColumn="0" w:noHBand="0" w:noVBand="1"/>
+      </w:tblPr>
+      <w:tblGrid>
+        <w:gridCol w:w="3119"/>
+        <w:gridCol w:w="5245"/>
+        <w:gridCol w:w="5953"/>
+      </w:tblGrid>
+      <w:tr>
+        <w:tc>
+          <w:tcPr>
+            <w:tcW w:w="3119" w:type="dxa"/>
+          </w:tcPr>
+          <w:p>
+            <w:pPr>
+              <w:spacing w:before="0" w:line="240" w:lineRule="auto"/>
+              <w:jc w:val="center"/>
+              <w:rPr>
+                <w:b/>
+                <w:bCs/>
+                <w:sz w:val="32"/>
+                <w:szCs w:val="32"/>
+              </w:rPr>
+            </w:pPr>
+            <w:r>
+              <w:rPr>
+                <w:b/>
+                <w:bCs/>
+                <w:sz w:val="32"/>
+                <w:szCs w:val="32"/>
+              </w:rPr>
+              <w:t>Section, Paragraph</w:t>
+            </w:r>
+          </w:p>
+          <w:p>
+            <w:pPr>
+              <w:spacing w:before="0" w:line="240" w:lineRule="auto"/>
+              <w:jc w:val="center"/>
+              <w:rPr>
+                <w:b/>
+                <w:bCs/>
+                <w:sz w:val="32"/>
+                <w:szCs w:val="32"/>
+              </w:rPr>
+            </w:pPr>
+            <w:r>
+              <w:rPr>
+                <w:b/>
+                <w:bCs/>
+                <w:sz w:val="32"/>
+                <w:szCs w:val="32"/>
+              </w:rPr>
+              <w:t>Reference</w:t>
+            </w:r>
+          </w:p>
+        </w:tc>
+        <w:tc>
+          <w:tcPr>
+            <w:tcW w:w="5245" w:type="dxa"/>
+          </w:tcPr>
+          <w:p>
+            <w:pPr>
+              <w:spacing w:before="0" w:line="240" w:lineRule="auto"/>
+              <w:jc w:val="center"/>
+              <w:rPr>
+                <w:b/>
+                <w:bCs/>
+                <w:sz w:val="32"/>
+                <w:szCs w:val="32"/>
+              </w:rPr>
+            </w:pPr>
+            <w:r>
+              <w:rPr>
+                <w:b/>
+                <w:bCs/>
+                <w:sz w:val="32"/>
+                <w:szCs w:val="32"/>
+              </w:rPr>
+              <w:t>As Printed</w:t>
+            </w:r>
+          </w:p>
+        </w:tc>
+        <w:tc>
+          <w:tcPr>
+            <w:tcW w:w="5953" w:type="dxa"/>
+          </w:tcPr>
+          <w:p>
+            <w:pPr>
+              <w:spacing w:before="0" w:line="240" w:lineRule="auto"/>
+              <w:ind w:left="-183" w:right="-18"/>
+              <w:jc w:val="center"/>
+              <w:rPr>
+                <w:b/>
+                <w:bCs/>
+                <w:sz w:val="32"/>
+                <w:szCs w:val="32"/>
+              </w:rPr>
+            </w:pPr>
+            <w:r>
+              <w:rPr>
+                <w:b/>
+                <w:bCs/>
+                <w:sz w:val="32"/>
+                <w:szCs w:val="32"/>
+              </w:rPr>
+              <w:t>To be read as or corrected as</w:t>
+            </w:r>
+          </w:p>
+        </w:tc>
+      </w:tr>
+      <w:tr>
+        <w:trPr>
+          <w:trHeight w:val="736"/>
+        </w:trPr>
+        <w:tc>
+          <w:tcPr>
+            <w:tcW w:w="3119" w:type="dxa"/>
+            <w:tcBorders>
+              <w:top w:val="single" w:sz="4" w:space="0" w:color="000000"/>
+              <w:left w:val="single" w:sz="4" w:space="0" w:color="000000"/>
+              <w:bottom w:val="single" w:sz="4" w:space="0" w:color="auto"/>
+              <w:right w:val="single" w:sz="4" w:space="0" w:color="000000"/>
+            </w:tcBorders>
+            <w:shd w:val="clear" w:color="auto" w:fill="auto"/>
+          </w:tcPr>
+          <w:p>
+            <w:pPr>
+              <w:spacing w:before="0" w:line="240" w:lineRule="auto"/>
+              <w:ind w:left="29"/>
+              <w:jc w:val="center"/>
+              <w:rPr>
+                <w:rFonts w:cs="Arial"/>
+                <w:color w:val="000000"/>
+                <w:sz w:val="32"/>
+                <w:szCs w:val="32"/>
+              </w:rPr>
+            </w:pPr>
+            <w:r>
+              <w:rPr>
+                <w:rFonts w:cs="Arial"/>
+                <w:color w:val="000000"/>
+                <w:sz w:val="32"/>
+                <w:szCs w:val="32"/>
+              </w:rPr>
+              <w:t>None</w:t>
+            </w:r>
+          </w:p>
+        </w:tc>
+        <w:tc>
+          <w:tcPr>
+            <w:tcW w:w="5245" w:type="dxa"/>
+            <w:tcBorders>
+              <w:top w:val="single" w:sz="4" w:space="0" w:color="000000"/>
+              <w:left w:val="single" w:sz="4" w:space="0" w:color="000000"/>
+              <w:bottom w:val="single" w:sz="4" w:space="0" w:color="auto"/>
+              <w:right w:val="single" w:sz="4" w:space="0" w:color="000000"/>
+            </w:tcBorders>
+            <w:shd w:val="clear" w:color="auto" w:fill="auto"/>
+          </w:tcPr>
+          <w:p>
+            <w:pPr>
+              <w:widowControl w:val="0"/>
+              <w:autoSpaceDE w:val="0"/>
+              <w:autoSpaceDN w:val="0"/>
+              <w:adjustRightInd w:val="0"/>
+              <w:spacing w:line="240" w:lineRule="auto"/>
+              <w:ind w:right="-138"/>
+              <w:jc w:val="center"/>
+              <w:rPr>
+                <w:rFonts w:ascii="BRH Malayalam Extra" w:hAnsi="BRH Malayalam Extra" w:cs="BRH Malayalam Extra"/>
+                <w:color w:val="000000"/>
+                <w:sz w:val="40"/>
+                <w:szCs w:val="40"/>
+                <w:lang w:val="en-IN" w:eastAsia="en-IN"/>
+              </w:rPr>
+            </w:pPr>
+            <w:r>
+              <w:rPr>
+                <w:rFonts w:cs="Arial"/>
+                <w:color w:val="000000"/>
+                <w:sz w:val="32"/>
+                <w:szCs w:val="32"/>
+              </w:rPr>
+              <w:t>None</w:t>
+            </w:r>
+          </w:p>
+        </w:tc>
+        <w:tc>
+          <w:tcPr>
+            <w:tcW w:w="5953" w:type="dxa"/>
+            <w:tcBorders>
+              <w:top w:val="single" w:sz="4" w:space="0" w:color="000000"/>
+              <w:left w:val="single" w:sz="4" w:space="0" w:color="000000"/>
+              <w:bottom w:val="single" w:sz="4" w:space="0" w:color="auto"/>
+              <w:right w:val="single" w:sz="4" w:space="0" w:color="000000"/>
+            </w:tcBorders>
+            <w:shd w:val="clear" w:color="auto" w:fill="auto"/>
+          </w:tcPr>
+          <w:p>
+            <w:pPr>
+              <w:widowControl w:val="0"/>
+              <w:autoSpaceDE w:val="0"/>
+              <w:autoSpaceDN w:val="0"/>
+              <w:adjustRightInd w:val="0"/>
+              <w:spacing w:before="0" w:line="240" w:lineRule="auto"/>
+              <w:rPr>
+                <w:rFonts w:ascii="BRH Malayalam Extra" w:hAnsi="BRH Malayalam Extra" w:cs="BRH Malayalam Extra"/>
+                <w:color w:val="000000"/>
+                <w:sz w:val="40"/>
+                <w:szCs w:val="40"/>
+                <w:lang w:val="en-IN" w:eastAsia="en-IN"/>
+              </w:rPr>
+            </w:pPr>
+            <w:r>
+              <w:rPr>
+                <w:rFonts w:cs="Arial"/>
+                <w:color w:val="000000"/>
+                <w:sz w:val="32"/>
+                <w:szCs w:val="32"/>
+              </w:rPr>
+              <w:t>None</w:t>
+            </w:r>
+          </w:p>
+        </w:tc>
+      </w:tr>
+    </w:tbl>
+    <w:p>
+      <w:pPr>
+        <w:jc w:val="center"/>
+        <w:rPr>
+          <w:b/>
+          <w:bCs/>
+          <w:sz w:val="32"/>
+          <w:szCs w:val="32"/>
+          <w:u w:val="single"/>
+        </w:rPr>
+      </w:pPr>
+      <w:r>
+        <w:rPr>
+          <w:b/>
+          <w:bCs/>
+          <w:sz w:val="32"/>
+          <w:szCs w:val="32"/>
+          <w:u w:val="single"/>
+        </w:rPr>
+        <w:t>==========</w:t>
+      </w:r>
+    </w:p>
+    <w:p>
+      <w:pPr>
+        <w:jc w:val="center"/>
+        <w:rPr>
+          <w:b/>
+          <w:bCs/>
+          <w:sz w:val="32"/>
+          <w:szCs w:val="32"/>
+          <w:u w:val="single"/>
+        </w:rPr>
+      </w:pPr>
+      <w:bookmarkStart w:id="0" w:name="_GoBack"/>
+      <w:bookmarkEnd w:id="0"/>
       <w:r>
         <w:rPr>
           <w:b/>
@@ -1702,6 +2129,7 @@
                 <w:sz w:val="28"/>
                 <w:szCs w:val="32"/>
               </w:rPr>
+              <w:lastRenderedPageBreak/>
               <w:t xml:space="preserve">T.S.6.1.2.2 – </w:t>
             </w:r>
             <w:proofErr w:type="spellStart"/>
@@ -2787,7 +3215,6 @@
                 <w:sz w:val="28"/>
                 <w:szCs w:val="32"/>
               </w:rPr>
-              <w:lastRenderedPageBreak/>
               <w:t xml:space="preserve">T.S.6.1.3.1 – </w:t>
             </w:r>
             <w:proofErr w:type="spellStart"/>
@@ -4739,6 +5166,7 @@
                 <w:sz w:val="28"/>
                 <w:szCs w:val="32"/>
               </w:rPr>
+              <w:lastRenderedPageBreak/>
               <w:t xml:space="preserve">T.S.6.1.9.2 – </w:t>
             </w:r>
             <w:proofErr w:type="spellStart"/>
@@ -5753,7 +6181,6 @@
                 <w:sz w:val="28"/>
                 <w:szCs w:val="32"/>
               </w:rPr>
-              <w:lastRenderedPageBreak/>
               <w:t xml:space="preserve">T.S.6.1.9.5 – </w:t>
             </w:r>
             <w:proofErr w:type="spellStart"/>
@@ -6744,7 +7171,6 @@
           <w:u w:val="single"/>
         </w:rPr>
       </w:pPr>
-      <w:bookmarkStart w:id="0" w:name="_GoBack"/>
       <w:r>
         <w:rPr>
           <w:b/>
@@ -6890,7 +7316,6 @@
         <w:t>31st March 2022</w:t>
       </w:r>
     </w:p>
-    <w:bookmarkEnd w:id="0"/>
     <w:p>
       <w:pPr>
         <w:jc w:val="center"/>
@@ -7467,7 +7892,7 @@
         <w:bCs/>
         <w:noProof/>
       </w:rPr>
-      <w:t>1</w:t>
+      <w:t>3</w:t>
     </w:r>
     <w:r>
       <w:rPr>
@@ -8367,7 +8792,7 @@
 </file>
 
 <file path=customXml/itemProps1.xml><?xml version="1.0" encoding="utf-8"?>
-<ds:datastoreItem xmlns:ds="http://schemas.openxmlformats.org/officeDocument/2006/customXml" ds:itemID="{7A28A017-0AF2-486B-BDB1-A2CC90F45072}">
+<ds:datastoreItem xmlns:ds="http://schemas.openxmlformats.org/officeDocument/2006/customXml" ds:itemID="{FD25D9E4-579D-485B-AB31-58F169F56E49}">
   <ds:schemaRefs>
     <ds:schemaRef ds:uri="http://schemas.openxmlformats.org/officeDocument/2006/bibliography"/>
   </ds:schemaRefs>

</xml_diff>

<commit_message>
nmv 11 09 2022
</commit_message>
<xml_diff>
--- a/TS-Kramam/TS-6.1/TS 6.1 Malayalam Krama Paatam Corrections.docx
+++ b/TS-Kramam/TS-6.1/TS 6.1 Malayalam Krama Paatam Corrections.docx
@@ -125,9 +125,8 @@
           <w:szCs w:val="32"/>
           <w:u w:val="single"/>
         </w:rPr>
-        <w:t xml:space="preserve">Observed </w:t>
+        <w:t xml:space="preserve">Observed till </w:t>
       </w:r>
-      <w:proofErr w:type="gramStart"/>
       <w:r>
         <w:rPr>
           <w:b/>
@@ -136,20 +135,8 @@
           <w:szCs w:val="32"/>
           <w:u w:val="single"/>
         </w:rPr>
-        <w:t xml:space="preserve">till </w:t>
+        <w:t>30th Sep 2022</w:t>
       </w:r>
-      <w:r>
-        <w:rPr>
-          <w:b/>
-          <w:bCs/>
-          <w:sz w:val="32"/>
-          <w:szCs w:val="32"/>
-          <w:highlight w:val="red"/>
-          <w:u w:val="single"/>
-        </w:rPr>
-        <w:t>????</w:t>
-      </w:r>
-      <w:proofErr w:type="gramEnd"/>
     </w:p>
     <w:p>
       <w:pPr>
@@ -438,8 +425,6 @@
           <w:u w:val="single"/>
         </w:rPr>
       </w:pPr>
-      <w:bookmarkStart w:id="0" w:name="_GoBack"/>
-      <w:bookmarkEnd w:id="0"/>
       <w:r>
         <w:rPr>
           <w:b/>
@@ -2091,7 +2076,18 @@
                 <w:sz w:val="40"/>
                 <w:szCs w:val="40"/>
               </w:rPr>
-              <w:t xml:space="preserve"> id—¥s |</w:t>
+              <w:t xml:space="preserve"> id—¥s</w:t>
+            </w:r>
+            <w:bookmarkStart w:id="0" w:name="_GoBack"/>
+            <w:bookmarkEnd w:id="0"/>
+            <w:r>
+              <w:rPr>
+                <w:rFonts w:ascii="BRH Malayalam Extra" w:hAnsi="BRH Malayalam Extra" w:cs="BRH Malayalam Extra"/>
+                <w:color w:val="000000"/>
+                <w:sz w:val="40"/>
+                <w:szCs w:val="40"/>
+              </w:rPr>
+              <w:t xml:space="preserve"> |</w:t>
             </w:r>
           </w:p>
         </w:tc>
@@ -7585,6 +7581,7 @@
       <w:pBdr>
         <w:top w:val="single" w:sz="4" w:space="1" w:color="auto"/>
       </w:pBdr>
+      <w:jc w:val="right"/>
       <w:rPr>
         <w:b/>
         <w:bCs/>
@@ -7766,6 +7763,7 @@
       <w:pBdr>
         <w:top w:val="single" w:sz="4" w:space="1" w:color="auto"/>
       </w:pBdr>
+      <w:jc w:val="right"/>
       <w:rPr>
         <w:b/>
         <w:bCs/>
@@ -7892,7 +7890,7 @@
         <w:bCs/>
         <w:noProof/>
       </w:rPr>
-      <w:t>3</w:t>
+      <w:t>1</w:t>
     </w:r>
     <w:r>
       <w:rPr>
@@ -8792,7 +8790,7 @@
 </file>
 
 <file path=customXml/itemProps1.xml><?xml version="1.0" encoding="utf-8"?>
-<ds:datastoreItem xmlns:ds="http://schemas.openxmlformats.org/officeDocument/2006/customXml" ds:itemID="{FD25D9E4-579D-485B-AB31-58F169F56E49}">
+<ds:datastoreItem xmlns:ds="http://schemas.openxmlformats.org/officeDocument/2006/customXml" ds:itemID="{9F43F60E-D8CB-4657-9C29-4E6C9E7427E5}">
   <ds:schemaRefs>
     <ds:schemaRef ds:uri="http://schemas.openxmlformats.org/officeDocument/2006/bibliography"/>
   </ds:schemaRefs>

</xml_diff>